<commit_message>
Tolto un po di roba
</commit_message>
<xml_diff>
--- a/Presentation/Presentazione Stefano.docx
+++ b/Presentation/Presentazione Stefano.docx
@@ -170,6 +170,66 @@
       <w:pPr>
         <w:pStyle w:val="Nessunaspaziatura"/>
         <w:jc w:val="both"/>
+      </w:pPr>
+      <w:r>
+        <w:t>L</w:t>
+      </w:r>
+      <w:r>
+        <w:rPr>
+          <w:sz w:val="24"/>
+          <w:szCs w:val="24"/>
+        </w:rPr>
+        <w:t>-GRAAL è in grado di individuare l’</w:t>
+      </w:r>
+      <w:proofErr w:type="spellStart"/>
+      <w:r>
+        <w:rPr>
+          <w:i/>
+          <w:iCs/>
+          <w:sz w:val="24"/>
+          <w:szCs w:val="24"/>
+        </w:rPr>
+        <w:t>overlap</w:t>
+      </w:r>
+      <w:proofErr w:type="spellEnd"/>
+      <w:r>
+        <w:rPr>
+          <w:sz w:val="24"/>
+          <w:szCs w:val="24"/>
+        </w:rPr>
+        <w:t xml:space="preserve"> tra le reti e fornisce risultati migliori di tutti gli altri metodi GO-</w:t>
+      </w:r>
+      <w:proofErr w:type="spellStart"/>
+      <w:r>
+        <w:rPr>
+          <w:sz w:val="24"/>
+          <w:szCs w:val="24"/>
+        </w:rPr>
+        <w:t>based</w:t>
+      </w:r>
+      <w:proofErr w:type="spellEnd"/>
+      <w:r>
+        <w:rPr>
+          <w:sz w:val="24"/>
+          <w:szCs w:val="24"/>
+        </w:rPr>
+        <w:t xml:space="preserve"> a livello di mapping delle proteine e delle interazioni tra le stesse.</w:t>
+      </w:r>
+    </w:p>
+    <w:p>
+      <w:pPr>
+        <w:pStyle w:val="Nessunaspaziatura"/>
+        <w:jc w:val="both"/>
+        <w:rPr>
+          <w:sz w:val="24"/>
+          <w:szCs w:val="24"/>
+        </w:rPr>
+      </w:pPr>
+    </w:p>
+    <w:p>
+      <w:pPr>
+        <w:pStyle w:val="Nessunaspaziatura"/>
+        <w:jc w:val="both"/>
         <w:rPr>
           <w:sz w:val="24"/>
           <w:szCs w:val="24"/>
@@ -195,40 +255,6 @@
           <w:szCs w:val="28"/>
         </w:rPr>
         <w:t>L-GRAAL 2</w:t>
-      </w:r>
-    </w:p>
-    <w:p>
-      <w:pPr>
-        <w:jc w:val="both"/>
-      </w:pPr>
-      <w:r>
-        <w:t>L-GRAAL</w:t>
-      </w:r>
-      <w:r>
-        <w:t xml:space="preserve"> è</w:t>
-      </w:r>
-      <w:r>
-        <w:t xml:space="preserve"> in grado di individuare l’</w:t>
-      </w:r>
-      <w:proofErr w:type="spellStart"/>
-      <w:r>
-        <w:rPr>
-          <w:i/>
-          <w:iCs/>
-        </w:rPr>
-        <w:t>overlap</w:t>
-      </w:r>
-      <w:proofErr w:type="spellEnd"/>
-      <w:r>
-        <w:t xml:space="preserve"> tra le reti e fornisce risultati migliori di tutti gli altri metodi GO-</w:t>
-      </w:r>
-      <w:proofErr w:type="spellStart"/>
-      <w:r>
-        <w:t>based</w:t>
-      </w:r>
-      <w:proofErr w:type="spellEnd"/>
-      <w:r>
-        <w:t xml:space="preserve"> a livello di mapping delle proteine e delle interazioni tra le stesse.</w:t>
       </w:r>
     </w:p>
     <w:p>
@@ -343,15 +369,7 @@
         <w:jc w:val="both"/>
       </w:pPr>
       <w:r>
-        <w:t xml:space="preserve">In tutti i test svolti L-GRAAL (citato 95 volte in Google </w:t>
-      </w:r>
-      <w:proofErr w:type="spellStart"/>
-      <w:r>
-        <w:t>Scholar</w:t>
-      </w:r>
-      <w:proofErr w:type="spellEnd"/>
-      <w:r>
-        <w:t xml:space="preserve"> negli ultimi anni 5 anni) ha mostrato una percentuale di successo non </w:t>
+        <w:t xml:space="preserve">In tutti i test svolti L-GRAAL ha mostrato una percentuale di successo non </w:t>
       </w:r>
       <w:proofErr w:type="spellStart"/>
       <w:r>
@@ -402,13 +420,37 @@
           <w:szCs w:val="28"/>
         </w:rPr>
       </w:pPr>
-      <w:r>
+    </w:p>
+    <w:p>
+      <w:pPr>
+        <w:pStyle w:val="Nessunaspaziatura"/>
+        <w:jc w:val="center"/>
         <w:rPr>
           <w:b/>
           <w:bCs/>
           <w:sz w:val="28"/>
           <w:szCs w:val="28"/>
         </w:rPr>
+      </w:pPr>
+    </w:p>
+    <w:p>
+      <w:pPr>
+        <w:pStyle w:val="Nessunaspaziatura"/>
+        <w:jc w:val="center"/>
+        <w:rPr>
+          <w:b/>
+          <w:bCs/>
+          <w:sz w:val="28"/>
+          <w:szCs w:val="28"/>
+        </w:rPr>
+      </w:pPr>
+      <w:r>
+        <w:rPr>
+          <w:b/>
+          <w:bCs/>
+          <w:sz w:val="28"/>
+          <w:szCs w:val="28"/>
+        </w:rPr>
         <w:t>STRUC2VEC 1</w:t>
       </w:r>
     </w:p>
@@ -442,7 +484,21 @@
           <w:sz w:val="24"/>
           <w:szCs w:val="24"/>
         </w:rPr>
-        <w:t>, node2vec e struct2vec. Tra vi presentiamo quella che raggiunge le prestazioni più elevate e supera i limiti delle altre. Si chi chiama struct2vec.</w:t>
+        <w:t xml:space="preserve">, node2vec e struct2vec. </w:t>
+      </w:r>
+      <w:r>
+        <w:rPr>
+          <w:sz w:val="24"/>
+          <w:szCs w:val="24"/>
+        </w:rPr>
+        <w:t>V</w:t>
+      </w:r>
+      <w:r>
+        <w:rPr>
+          <w:sz w:val="24"/>
+          <w:szCs w:val="24"/>
+        </w:rPr>
+        <w:t>i presentiamo quella che raggiunge le prestazioni più elevate e supera i limiti delle altre. Si chi chiama struct2vec.</w:t>
       </w:r>
     </w:p>
     <w:p>
@@ -533,21 +589,7 @@
           <w:sz w:val="24"/>
           <w:szCs w:val="24"/>
         </w:rPr>
-        <w:t xml:space="preserve">, </w:t>
-      </w:r>
-      <w:r>
-        <w:rPr>
-          <w:sz w:val="24"/>
-          <w:szCs w:val="24"/>
-        </w:rPr>
-        <w:t>ovvero</w:t>
-      </w:r>
-      <w:r>
-        <w:rPr>
-          <w:sz w:val="24"/>
-          <w:szCs w:val="24"/>
-        </w:rPr>
-        <w:t xml:space="preserve"> polte sue componenti possono essere cambiate a piacere.</w:t>
+        <w:t>, ovvero polte sue componenti possono essere cambiate a piacere.</w:t>
       </w:r>
     </w:p>
     <w:p>
@@ -627,18 +669,15 @@
           <w:sz w:val="24"/>
           <w:szCs w:val="24"/>
         </w:rPr>
-        <w:t>è molto resistente in caso di rumore, ovvero archi mancanti, come visto nell’immagine.</w:t>
-      </w:r>
-    </w:p>
-    <w:p>
-      <w:pPr>
-        <w:pStyle w:val="Nessunaspaziatura"/>
-        <w:jc w:val="both"/>
-        <w:rPr>
-          <w:sz w:val="24"/>
-          <w:szCs w:val="24"/>
-        </w:rPr>
-      </w:pPr>
+        <w:t>è molto resistente in caso di rumore, ovvero archi mancanti</w:t>
+      </w:r>
+      <w:r>
+        <w:rPr>
+          <w:sz w:val="24"/>
+          <w:szCs w:val="24"/>
+        </w:rPr>
+        <w:t>.</w:t>
+      </w:r>
     </w:p>
     <w:p>
       <w:pPr>
@@ -699,405 +738,807 @@
           <w:szCs w:val="28"/>
         </w:rPr>
         <w:lastRenderedPageBreak/>
-        <w:t xml:space="preserve">STRUC2VEC </w:t>
-      </w:r>
-      <w:r>
+        <w:t>STRUC2VEC 2</w:t>
+      </w:r>
+    </w:p>
+    <w:p>
+      <w:pPr>
+        <w:pStyle w:val="Nessunaspaziatura"/>
+        <w:jc w:val="both"/>
+        <w:rPr>
+          <w:sz w:val="24"/>
+          <w:szCs w:val="24"/>
+        </w:rPr>
+      </w:pPr>
+      <w:r>
+        <w:rPr>
+          <w:sz w:val="24"/>
+          <w:szCs w:val="24"/>
+        </w:rPr>
+        <w:t xml:space="preserve">L’algoritmo </w:t>
+      </w:r>
+      <w:proofErr w:type="spellStart"/>
+      <w:r>
+        <w:rPr>
+          <w:sz w:val="24"/>
+          <w:szCs w:val="24"/>
+        </w:rPr>
+        <w:t>si</w:t>
+      </w:r>
+      <w:proofErr w:type="spellEnd"/>
+      <w:r>
+        <w:rPr>
+          <w:sz w:val="24"/>
+          <w:szCs w:val="24"/>
+        </w:rPr>
+        <w:t xml:space="preserve"> di vide in 4 fasi:</w:t>
+      </w:r>
+    </w:p>
+    <w:p>
+      <w:pPr>
+        <w:pStyle w:val="Nessunaspaziatura"/>
+        <w:numPr>
+          <w:ilvl w:val="0"/>
+          <w:numId w:val="2"/>
+        </w:numPr>
+        <w:jc w:val="both"/>
+        <w:rPr>
+          <w:sz w:val="24"/>
+          <w:szCs w:val="24"/>
+        </w:rPr>
+      </w:pPr>
+      <w:r>
+        <w:rPr>
+          <w:sz w:val="24"/>
+          <w:szCs w:val="24"/>
+        </w:rPr>
+        <w:t xml:space="preserve">Nella prima fase calcola per ogni coppia di nodi la loro somiglianza strutturale considerando il loro vicinato a dimensioni crescenti. Ovvero prima si considerano solo i nodi a distanza di 1 arco poi a distanza 2, </w:t>
+      </w:r>
+      <w:proofErr w:type="spellStart"/>
+      <w:r>
+        <w:rPr>
+          <w:sz w:val="24"/>
+          <w:szCs w:val="24"/>
+        </w:rPr>
+        <w:t>ecc</w:t>
+      </w:r>
+      <w:proofErr w:type="spellEnd"/>
+      <w:r>
+        <w:rPr>
+          <w:sz w:val="24"/>
+          <w:szCs w:val="24"/>
+        </w:rPr>
+        <w:t>…</w:t>
+      </w:r>
+    </w:p>
+    <w:p>
+      <w:pPr>
+        <w:pStyle w:val="Nessunaspaziatura"/>
+        <w:numPr>
+          <w:ilvl w:val="0"/>
+          <w:numId w:val="2"/>
+        </w:numPr>
+        <w:jc w:val="both"/>
+        <w:rPr>
+          <w:sz w:val="24"/>
+          <w:szCs w:val="24"/>
+        </w:rPr>
+      </w:pPr>
+      <w:r>
+        <w:rPr>
+          <w:sz w:val="24"/>
+          <w:szCs w:val="24"/>
+        </w:rPr>
+        <w:t>Viene costruito un Grafo multilivello pesato.</w:t>
+      </w:r>
+    </w:p>
+    <w:p>
+      <w:pPr>
+        <w:pStyle w:val="Nessunaspaziatura"/>
+        <w:ind w:left="708"/>
+        <w:jc w:val="both"/>
+        <w:rPr>
+          <w:sz w:val="24"/>
+          <w:szCs w:val="24"/>
+        </w:rPr>
+      </w:pPr>
+      <w:r>
+        <w:rPr>
+          <w:sz w:val="24"/>
+          <w:szCs w:val="24"/>
+        </w:rPr>
+        <w:t>Ogni livello è un grafo completo composto da tutti i nodi del grafo originale, il peso tra ogni coppia di nodi è calcolato con la seguente formula.</w:t>
+      </w:r>
+    </w:p>
+    <w:p>
+      <w:pPr>
+        <w:pStyle w:val="Nessunaspaziatura"/>
+        <w:ind w:left="708"/>
+        <w:jc w:val="both"/>
+        <w:rPr>
+          <w:sz w:val="24"/>
+          <w:szCs w:val="24"/>
+        </w:rPr>
+      </w:pPr>
+      <w:r>
+        <w:rPr>
+          <w:sz w:val="24"/>
+          <w:szCs w:val="24"/>
+        </w:rPr>
+        <w:t>Cioè al primo livello compaiono le somiglianze strutturali calcolate considerando solo i nodi ad 1 arco di distanza.</w:t>
+      </w:r>
+    </w:p>
+    <w:p>
+      <w:pPr>
+        <w:pStyle w:val="Nessunaspaziatura"/>
+        <w:ind w:left="708"/>
+        <w:jc w:val="both"/>
+        <w:rPr>
+          <w:sz w:val="24"/>
+          <w:szCs w:val="24"/>
+        </w:rPr>
+      </w:pPr>
+      <w:r>
+        <w:rPr>
+          <w:sz w:val="24"/>
+          <w:szCs w:val="24"/>
+        </w:rPr>
+        <w:t>Inoltre ogni no</w:t>
+      </w:r>
+      <w:r>
+        <w:rPr>
+          <w:sz w:val="24"/>
+          <w:szCs w:val="24"/>
+        </w:rPr>
+        <w:t>d</w:t>
+      </w:r>
+      <w:r>
+        <w:rPr>
+          <w:sz w:val="24"/>
+          <w:szCs w:val="24"/>
+        </w:rPr>
+        <w:t xml:space="preserve">o è collegato col corrispondente nel </w:t>
+      </w:r>
+      <w:proofErr w:type="spellStart"/>
+      <w:r>
+        <w:rPr>
+          <w:sz w:val="24"/>
+          <w:szCs w:val="24"/>
+        </w:rPr>
+        <w:t>layer</w:t>
+      </w:r>
+      <w:proofErr w:type="spellEnd"/>
+      <w:r>
+        <w:rPr>
+          <w:sz w:val="24"/>
+          <w:szCs w:val="24"/>
+        </w:rPr>
+        <w:t xml:space="preserve"> inferiore e superiore.</w:t>
+      </w:r>
+    </w:p>
+    <w:p>
+      <w:pPr>
+        <w:pStyle w:val="Nessunaspaziatura"/>
+        <w:numPr>
+          <w:ilvl w:val="0"/>
+          <w:numId w:val="2"/>
+        </w:numPr>
+        <w:jc w:val="both"/>
+        <w:rPr>
+          <w:sz w:val="24"/>
+          <w:szCs w:val="24"/>
+        </w:rPr>
+      </w:pPr>
+      <w:r>
+        <w:rPr>
+          <w:sz w:val="24"/>
+          <w:szCs w:val="24"/>
+        </w:rPr>
+        <w:t>Si attraversa più volte il grafo multilivello con un algoritmo semi-randomico, generando diverse sequenze di nodi.</w:t>
+      </w:r>
+    </w:p>
+    <w:p>
+      <w:pPr>
+        <w:pStyle w:val="Nessunaspaziatura"/>
+        <w:numPr>
+          <w:ilvl w:val="0"/>
+          <w:numId w:val="2"/>
+        </w:numPr>
+        <w:jc w:val="both"/>
+        <w:rPr>
+          <w:sz w:val="24"/>
+          <w:szCs w:val="24"/>
+        </w:rPr>
+      </w:pPr>
+      <w:r>
+        <w:rPr>
+          <w:sz w:val="24"/>
+          <w:szCs w:val="24"/>
+        </w:rPr>
+        <w:t xml:space="preserve">Infine, utilizza </w:t>
+      </w:r>
+      <w:r>
+        <w:rPr>
+          <w:i/>
+          <w:iCs/>
+          <w:sz w:val="24"/>
+          <w:szCs w:val="24"/>
+        </w:rPr>
+        <w:t>Skip-Gram</w:t>
+      </w:r>
+      <w:r>
+        <w:rPr>
+          <w:sz w:val="24"/>
+          <w:szCs w:val="24"/>
+        </w:rPr>
+        <w:t xml:space="preserve">, una tecnica di </w:t>
+      </w:r>
+      <w:proofErr w:type="spellStart"/>
+      <w:r>
+        <w:rPr>
+          <w:i/>
+          <w:iCs/>
+          <w:sz w:val="24"/>
+          <w:szCs w:val="24"/>
+        </w:rPr>
+        <w:t>unsupervised</w:t>
+      </w:r>
+      <w:proofErr w:type="spellEnd"/>
+      <w:r>
+        <w:rPr>
+          <w:i/>
+          <w:iCs/>
+          <w:sz w:val="24"/>
+          <w:szCs w:val="24"/>
+        </w:rPr>
+        <w:t xml:space="preserve"> learning</w:t>
+      </w:r>
+      <w:r>
+        <w:rPr>
+          <w:sz w:val="24"/>
+          <w:szCs w:val="24"/>
+        </w:rPr>
+        <w:t xml:space="preserve"> per generare la </w:t>
+      </w:r>
+      <w:proofErr w:type="spellStart"/>
+      <w:r>
+        <w:rPr>
+          <w:i/>
+          <w:iCs/>
+          <w:sz w:val="24"/>
+          <w:szCs w:val="24"/>
+        </w:rPr>
+        <w:t>latent</w:t>
+      </w:r>
+      <w:proofErr w:type="spellEnd"/>
+      <w:r>
+        <w:rPr>
+          <w:i/>
+          <w:iCs/>
+          <w:sz w:val="24"/>
+          <w:szCs w:val="24"/>
+        </w:rPr>
+        <w:t xml:space="preserve"> </w:t>
+      </w:r>
+      <w:proofErr w:type="spellStart"/>
+      <w:r>
+        <w:rPr>
+          <w:i/>
+          <w:iCs/>
+          <w:sz w:val="24"/>
+          <w:szCs w:val="24"/>
+        </w:rPr>
+        <w:t>representations</w:t>
+      </w:r>
+      <w:proofErr w:type="spellEnd"/>
+      <w:r>
+        <w:rPr>
+          <w:sz w:val="24"/>
+          <w:szCs w:val="24"/>
+        </w:rPr>
+        <w:t xml:space="preserve"> (un vettore) per ogni nodo.</w:t>
+      </w:r>
+    </w:p>
+    <w:p>
+      <w:pPr>
+        <w:pStyle w:val="Nessunaspaziatura"/>
+        <w:jc w:val="both"/>
+        <w:rPr>
+          <w:sz w:val="24"/>
+          <w:szCs w:val="24"/>
+        </w:rPr>
+      </w:pPr>
+      <w:r>
+        <w:rPr>
+          <w:sz w:val="24"/>
+          <w:szCs w:val="24"/>
+        </w:rPr>
+        <w:t>In sostanza si trasforma il grafo originale in tante sequenze di nodi, da cui poi un algoritmo non supervisionato genera per ogni nodo un vettore che rappresenta la sua somiglianza strutturale.</w:t>
+      </w:r>
+    </w:p>
+    <w:p>
+      <w:pPr>
+        <w:pStyle w:val="Nessunaspaziatura"/>
+        <w:jc w:val="both"/>
+        <w:rPr>
+          <w:sz w:val="24"/>
+          <w:szCs w:val="24"/>
+        </w:rPr>
+      </w:pPr>
+    </w:p>
+    <w:p>
+      <w:pPr>
+        <w:pStyle w:val="Nessunaspaziatura"/>
+        <w:jc w:val="both"/>
+        <w:rPr>
+          <w:sz w:val="24"/>
+          <w:szCs w:val="24"/>
+        </w:rPr>
+      </w:pPr>
+      <w:r>
+        <w:rPr>
+          <w:sz w:val="24"/>
+          <w:szCs w:val="24"/>
+        </w:rPr>
+        <w:t xml:space="preserve">2 nodi strutturalmente simili hanno </w:t>
+      </w:r>
+      <w:proofErr w:type="spellStart"/>
+      <w:r>
+        <w:rPr>
+          <w:sz w:val="24"/>
+          <w:szCs w:val="24"/>
+        </w:rPr>
+        <w:t>latent</w:t>
+      </w:r>
+      <w:proofErr w:type="spellEnd"/>
+      <w:r>
+        <w:rPr>
+          <w:sz w:val="24"/>
+          <w:szCs w:val="24"/>
+        </w:rPr>
+        <w:t xml:space="preserve"> </w:t>
+      </w:r>
+      <w:proofErr w:type="spellStart"/>
+      <w:r>
+        <w:rPr>
+          <w:sz w:val="24"/>
+          <w:szCs w:val="24"/>
+        </w:rPr>
+        <w:t>rappresentations</w:t>
+      </w:r>
+      <w:proofErr w:type="spellEnd"/>
+      <w:r>
+        <w:rPr>
+          <w:sz w:val="24"/>
+          <w:szCs w:val="24"/>
+        </w:rPr>
+        <w:t xml:space="preserve"> vicine, ovvero sono punti in uno spazio multidimensionale vicini.</w:t>
+      </w:r>
+    </w:p>
+    <w:p>
+      <w:pPr>
+        <w:pStyle w:val="Nessunaspaziatura"/>
+        <w:jc w:val="both"/>
+        <w:rPr>
+          <w:sz w:val="24"/>
+          <w:szCs w:val="24"/>
+        </w:rPr>
+      </w:pPr>
+    </w:p>
+    <w:p>
+      <w:pPr>
+        <w:pStyle w:val="Nessunaspaziatura"/>
+        <w:jc w:val="center"/>
         <w:rPr>
           <w:b/>
           <w:bCs/>
           <w:sz w:val="28"/>
           <w:szCs w:val="28"/>
         </w:rPr>
-        <w:t>2</w:t>
-      </w:r>
-    </w:p>
-    <w:p>
-      <w:pPr>
-        <w:pStyle w:val="Nessunaspaziatura"/>
-        <w:jc w:val="both"/>
-        <w:rPr>
-          <w:sz w:val="24"/>
-          <w:szCs w:val="24"/>
-        </w:rPr>
-      </w:pPr>
-      <w:r>
-        <w:rPr>
-          <w:sz w:val="24"/>
-          <w:szCs w:val="24"/>
-        </w:rPr>
-        <w:t xml:space="preserve">L’algoritmo </w:t>
-      </w:r>
-      <w:proofErr w:type="spellStart"/>
-      <w:r>
-        <w:rPr>
-          <w:sz w:val="24"/>
-          <w:szCs w:val="24"/>
-        </w:rPr>
-        <w:t>si</w:t>
-      </w:r>
-      <w:proofErr w:type="spellEnd"/>
-      <w:r>
-        <w:rPr>
-          <w:sz w:val="24"/>
-          <w:szCs w:val="24"/>
-        </w:rPr>
-        <w:t xml:space="preserve"> di vide in 4 fasi:</w:t>
-      </w:r>
-    </w:p>
-    <w:p>
-      <w:pPr>
-        <w:pStyle w:val="Nessunaspaziatura"/>
-        <w:numPr>
-          <w:ilvl w:val="0"/>
-          <w:numId w:val="2"/>
-        </w:numPr>
-        <w:jc w:val="both"/>
-        <w:rPr>
-          <w:sz w:val="24"/>
-          <w:szCs w:val="24"/>
-        </w:rPr>
-      </w:pPr>
-      <w:r>
-        <w:rPr>
-          <w:sz w:val="24"/>
-          <w:szCs w:val="24"/>
-        </w:rPr>
-        <w:t xml:space="preserve">Nella prima fase calcola per ogni coppia di nodi la loro somiglianza strutturale considerando il loro vicinato a dimensioni crescenti. Ovvero prima si considerano solo i nodi a distanza di 1 arco poi a distanza 2, </w:t>
-      </w:r>
-      <w:proofErr w:type="spellStart"/>
-      <w:r>
-        <w:rPr>
-          <w:sz w:val="24"/>
-          <w:szCs w:val="24"/>
-        </w:rPr>
-        <w:t>ecc</w:t>
-      </w:r>
-      <w:proofErr w:type="spellEnd"/>
-      <w:r>
-        <w:rPr>
-          <w:sz w:val="24"/>
-          <w:szCs w:val="24"/>
-        </w:rPr>
-        <w:t>…</w:t>
-      </w:r>
-    </w:p>
-    <w:p>
-      <w:pPr>
-        <w:pStyle w:val="Nessunaspaziatura"/>
-        <w:numPr>
-          <w:ilvl w:val="0"/>
-          <w:numId w:val="2"/>
-        </w:numPr>
-        <w:jc w:val="both"/>
-        <w:rPr>
-          <w:sz w:val="24"/>
-          <w:szCs w:val="24"/>
-        </w:rPr>
-      </w:pPr>
-      <w:r>
-        <w:rPr>
-          <w:sz w:val="24"/>
-          <w:szCs w:val="24"/>
-        </w:rPr>
-        <w:t>Viene costruito un Grafo multilivello pesato.</w:t>
-      </w:r>
-    </w:p>
-    <w:p>
-      <w:pPr>
-        <w:pStyle w:val="Nessunaspaziatura"/>
-        <w:jc w:val="both"/>
-        <w:rPr>
-          <w:sz w:val="24"/>
-          <w:szCs w:val="24"/>
-        </w:rPr>
-      </w:pPr>
-      <w:r>
-        <w:rPr>
-          <w:sz w:val="24"/>
-          <w:szCs w:val="24"/>
-        </w:rPr>
-        <w:t>Ogni livello è un grafo completo composto da tutti i nodi del grafo originale, il perso tra ogni coppia di nodi è calcolato con la seguente formula.</w:t>
-      </w:r>
-    </w:p>
-    <w:p>
-      <w:pPr>
-        <w:pStyle w:val="Nessunaspaziatura"/>
-        <w:jc w:val="both"/>
-        <w:rPr>
-          <w:sz w:val="24"/>
-          <w:szCs w:val="24"/>
-        </w:rPr>
-      </w:pPr>
-      <w:r>
-        <w:rPr>
-          <w:sz w:val="24"/>
-          <w:szCs w:val="24"/>
-        </w:rPr>
-        <w:t>Cioè al primo livello compaiono le somiglianze strutturali calcolate considerando solo i nodi ad 1 arco di distanza.</w:t>
-      </w:r>
-    </w:p>
-    <w:p>
-      <w:pPr>
-        <w:pStyle w:val="Nessunaspaziatura"/>
-        <w:jc w:val="both"/>
-        <w:rPr>
-          <w:sz w:val="24"/>
-          <w:szCs w:val="24"/>
-        </w:rPr>
-      </w:pPr>
-      <w:r>
-        <w:rPr>
-          <w:sz w:val="24"/>
-          <w:szCs w:val="24"/>
-        </w:rPr>
-        <w:t xml:space="preserve">Inoltre ogni noto è collegato col corrispondente nel </w:t>
-      </w:r>
-      <w:proofErr w:type="spellStart"/>
-      <w:r>
-        <w:rPr>
-          <w:sz w:val="24"/>
-          <w:szCs w:val="24"/>
-        </w:rPr>
-        <w:t>layer</w:t>
-      </w:r>
-      <w:proofErr w:type="spellEnd"/>
-      <w:r>
-        <w:rPr>
-          <w:sz w:val="24"/>
-          <w:szCs w:val="24"/>
-        </w:rPr>
-        <w:t xml:space="preserve"> inferiore e superiore.</w:t>
-      </w:r>
-    </w:p>
-    <w:p>
-      <w:pPr>
-        <w:pStyle w:val="Nessunaspaziatura"/>
-        <w:numPr>
-          <w:ilvl w:val="0"/>
-          <w:numId w:val="2"/>
-        </w:numPr>
-        <w:jc w:val="both"/>
-        <w:rPr>
-          <w:sz w:val="24"/>
-          <w:szCs w:val="24"/>
-        </w:rPr>
-      </w:pPr>
-      <w:r>
-        <w:rPr>
-          <w:sz w:val="24"/>
-          <w:szCs w:val="24"/>
-        </w:rPr>
-        <w:t>Si attraversa più volte il grafo multilivello con un algoritmo semi-randomico, generando diverse sequenze di nodi.</w:t>
-      </w:r>
-    </w:p>
-    <w:p>
-      <w:pPr>
-        <w:pStyle w:val="Nessunaspaziatura"/>
-        <w:numPr>
-          <w:ilvl w:val="0"/>
-          <w:numId w:val="2"/>
-        </w:numPr>
-        <w:jc w:val="both"/>
-        <w:rPr>
-          <w:sz w:val="24"/>
-          <w:szCs w:val="24"/>
-        </w:rPr>
-      </w:pPr>
-      <w:r>
-        <w:rPr>
-          <w:sz w:val="24"/>
-          <w:szCs w:val="24"/>
-        </w:rPr>
-        <w:t xml:space="preserve">Infine, utilizza </w:t>
-      </w:r>
-      <w:r>
-        <w:rPr>
-          <w:i/>
-          <w:iCs/>
-          <w:sz w:val="24"/>
-          <w:szCs w:val="24"/>
-        </w:rPr>
-        <w:t>Skip-Gram</w:t>
-      </w:r>
-      <w:r>
-        <w:rPr>
-          <w:sz w:val="24"/>
-          <w:szCs w:val="24"/>
-        </w:rPr>
-        <w:t xml:space="preserve">, una tecnica di </w:t>
-      </w:r>
-      <w:proofErr w:type="spellStart"/>
-      <w:r>
-        <w:rPr>
-          <w:i/>
-          <w:iCs/>
-          <w:sz w:val="24"/>
-          <w:szCs w:val="24"/>
-        </w:rPr>
-        <w:t>unsupervised</w:t>
-      </w:r>
-      <w:proofErr w:type="spellEnd"/>
-      <w:r>
-        <w:rPr>
-          <w:i/>
-          <w:iCs/>
-          <w:sz w:val="24"/>
-          <w:szCs w:val="24"/>
-        </w:rPr>
-        <w:t xml:space="preserve"> learning</w:t>
-      </w:r>
-      <w:r>
-        <w:rPr>
-          <w:sz w:val="24"/>
-          <w:szCs w:val="24"/>
-        </w:rPr>
-        <w:t xml:space="preserve"> per generare la </w:t>
-      </w:r>
-      <w:proofErr w:type="spellStart"/>
-      <w:r>
-        <w:rPr>
-          <w:i/>
-          <w:iCs/>
-          <w:sz w:val="24"/>
-          <w:szCs w:val="24"/>
-        </w:rPr>
-        <w:t>latent</w:t>
-      </w:r>
-      <w:proofErr w:type="spellEnd"/>
-      <w:r>
-        <w:rPr>
-          <w:i/>
-          <w:iCs/>
-          <w:sz w:val="24"/>
-          <w:szCs w:val="24"/>
-        </w:rPr>
-        <w:t xml:space="preserve"> </w:t>
-      </w:r>
-      <w:proofErr w:type="spellStart"/>
-      <w:r>
-        <w:rPr>
-          <w:i/>
-          <w:iCs/>
-          <w:sz w:val="24"/>
-          <w:szCs w:val="24"/>
-        </w:rPr>
-        <w:t>representations</w:t>
-      </w:r>
-      <w:proofErr w:type="spellEnd"/>
-      <w:r>
-        <w:rPr>
-          <w:sz w:val="24"/>
-          <w:szCs w:val="24"/>
-        </w:rPr>
-        <w:t xml:space="preserve"> (un vettore) per ogni nodo.</w:t>
-      </w:r>
-    </w:p>
-    <w:p>
-      <w:pPr>
-        <w:pStyle w:val="Nessunaspaziatura"/>
-        <w:jc w:val="both"/>
-        <w:rPr>
-          <w:sz w:val="24"/>
-          <w:szCs w:val="24"/>
-        </w:rPr>
-      </w:pPr>
-      <w:r>
-        <w:rPr>
-          <w:sz w:val="24"/>
-          <w:szCs w:val="24"/>
-        </w:rPr>
-        <w:t>In sostanza si trasforma il grafo originale in tante sequenze di nodi, da cui poi un algoritmo non supervisionato genera per ogni nodo un vettore che rappresenta la sua somiglianza strutturale.</w:t>
-      </w:r>
-    </w:p>
-    <w:p>
-      <w:pPr>
-        <w:pStyle w:val="Nessunaspaziatura"/>
-        <w:jc w:val="both"/>
-        <w:rPr>
-          <w:sz w:val="24"/>
-          <w:szCs w:val="24"/>
-        </w:rPr>
-      </w:pPr>
-    </w:p>
-    <w:p>
-      <w:pPr>
-        <w:pStyle w:val="Nessunaspaziatura"/>
-        <w:jc w:val="both"/>
-        <w:rPr>
-          <w:sz w:val="24"/>
-          <w:szCs w:val="24"/>
-        </w:rPr>
-      </w:pPr>
-      <w:r>
-        <w:rPr>
-          <w:sz w:val="24"/>
-          <w:szCs w:val="24"/>
-        </w:rPr>
-        <w:t xml:space="preserve">2 nodi strutturalmente simili hanno </w:t>
-      </w:r>
-      <w:proofErr w:type="spellStart"/>
-      <w:r>
-        <w:rPr>
-          <w:sz w:val="24"/>
-          <w:szCs w:val="24"/>
-        </w:rPr>
-        <w:t>latent</w:t>
-      </w:r>
-      <w:proofErr w:type="spellEnd"/>
-      <w:r>
-        <w:rPr>
-          <w:sz w:val="24"/>
-          <w:szCs w:val="24"/>
-        </w:rPr>
-        <w:t xml:space="preserve"> </w:t>
-      </w:r>
-      <w:proofErr w:type="spellStart"/>
-      <w:r>
-        <w:rPr>
-          <w:sz w:val="24"/>
-          <w:szCs w:val="24"/>
-        </w:rPr>
-        <w:t>rappresentations</w:t>
-      </w:r>
-      <w:proofErr w:type="spellEnd"/>
-      <w:r>
-        <w:rPr>
-          <w:sz w:val="24"/>
-          <w:szCs w:val="24"/>
-        </w:rPr>
-        <w:t xml:space="preserve"> vicine, ovvero sono punti in uno spazio multidimensionale vicini.</w:t>
-      </w:r>
-    </w:p>
-    <w:p>
-      <w:pPr>
-        <w:pStyle w:val="Nessunaspaziatura"/>
-        <w:jc w:val="both"/>
-        <w:rPr>
-          <w:sz w:val="24"/>
-          <w:szCs w:val="24"/>
-        </w:rPr>
-      </w:pPr>
-    </w:p>
-    <w:p>
-      <w:pPr>
-        <w:pStyle w:val="Nessunaspaziatura"/>
-        <w:jc w:val="center"/>
+      </w:pPr>
+      <w:r>
         <w:rPr>
           <w:b/>
           <w:bCs/>
           <w:sz w:val="28"/>
           <w:szCs w:val="28"/>
         </w:rPr>
-      </w:pPr>
-      <w:r>
+        <w:t>STRUC2VEC 3</w:t>
+      </w:r>
+    </w:p>
+    <w:p>
+      <w:pPr>
+        <w:spacing w:after="0" w:line="240" w:lineRule="auto"/>
+        <w:jc w:val="both"/>
+        <w:rPr>
+          <w:rFonts w:ascii="Calibri" w:eastAsia="Calibri" w:hAnsi="Calibri" w:cs="Times New Roman"/>
+          <w:i/>
+          <w:iCs/>
+          <w:sz w:val="24"/>
+          <w:szCs w:val="24"/>
+        </w:rPr>
+      </w:pPr>
+      <w:r>
+        <w:rPr>
+          <w:rFonts w:ascii="Calibri" w:eastAsia="Calibri" w:hAnsi="Calibri" w:cs="Times New Roman"/>
+          <w:i/>
+          <w:iCs/>
+          <w:sz w:val="24"/>
+          <w:szCs w:val="24"/>
+        </w:rPr>
+        <w:t>Adesso vediamo un esempio per chiarire.</w:t>
+      </w:r>
+    </w:p>
+    <w:p>
+      <w:pPr>
+        <w:spacing w:after="0" w:line="240" w:lineRule="auto"/>
+        <w:jc w:val="both"/>
+        <w:rPr>
+          <w:rFonts w:ascii="Calibri" w:eastAsia="Calibri" w:hAnsi="Calibri" w:cs="Times New Roman"/>
+          <w:sz w:val="24"/>
+          <w:szCs w:val="24"/>
+        </w:rPr>
+      </w:pPr>
+      <w:r>
+        <w:rPr>
+          <w:rFonts w:ascii="Calibri" w:eastAsia="Calibri" w:hAnsi="Calibri" w:cs="Times New Roman"/>
+          <w:i/>
+          <w:iCs/>
+          <w:sz w:val="24"/>
+          <w:szCs w:val="24"/>
+        </w:rPr>
+        <w:t>struc2vec</w:t>
+      </w:r>
+      <w:r>
+        <w:rPr>
+          <w:rFonts w:ascii="Calibri" w:eastAsia="Calibri" w:hAnsi="Calibri" w:cs="Times New Roman"/>
+          <w:sz w:val="24"/>
+          <w:szCs w:val="24"/>
+        </w:rPr>
+        <w:t xml:space="preserve"> è stato testato in diversi scenari e confrontato con gli algoritmi allo stato dell’arte (</w:t>
+      </w:r>
+      <w:proofErr w:type="spellStart"/>
+      <w:r>
+        <w:rPr>
+          <w:rFonts w:ascii="Calibri" w:eastAsia="Calibri" w:hAnsi="Calibri" w:cs="Times New Roman"/>
+          <w:i/>
+          <w:iCs/>
+          <w:sz w:val="24"/>
+          <w:szCs w:val="24"/>
+        </w:rPr>
+        <w:t>DeepWalk</w:t>
+      </w:r>
+      <w:proofErr w:type="spellEnd"/>
+      <w:r>
+        <w:rPr>
+          <w:rFonts w:ascii="Calibri" w:eastAsia="Calibri" w:hAnsi="Calibri" w:cs="Times New Roman"/>
+          <w:sz w:val="24"/>
+          <w:szCs w:val="24"/>
+        </w:rPr>
+        <w:t xml:space="preserve"> e </w:t>
+      </w:r>
+      <w:r>
+        <w:rPr>
+          <w:rFonts w:ascii="Calibri" w:eastAsia="Calibri" w:hAnsi="Calibri" w:cs="Times New Roman"/>
+          <w:i/>
+          <w:iCs/>
+          <w:sz w:val="24"/>
+          <w:szCs w:val="24"/>
+        </w:rPr>
+        <w:t>node2vec</w:t>
+      </w:r>
+      <w:r>
+        <w:rPr>
+          <w:rFonts w:ascii="Calibri" w:eastAsia="Calibri" w:hAnsi="Calibri" w:cs="Times New Roman"/>
+          <w:sz w:val="24"/>
+          <w:szCs w:val="24"/>
+        </w:rPr>
+        <w:t>).</w:t>
+      </w:r>
+    </w:p>
+    <w:p>
+      <w:pPr>
+        <w:spacing w:after="0" w:line="240" w:lineRule="auto"/>
+        <w:jc w:val="both"/>
+        <w:rPr>
+          <w:rFonts w:ascii="Calibri" w:eastAsia="Calibri" w:hAnsi="Calibri" w:cs="Times New Roman"/>
+          <w:sz w:val="24"/>
+          <w:szCs w:val="24"/>
+        </w:rPr>
+      </w:pPr>
+      <w:r>
+        <w:rPr>
+          <w:rFonts w:ascii="Calibri" w:eastAsia="Calibri" w:hAnsi="Calibri" w:cs="Times New Roman"/>
+          <w:sz w:val="24"/>
+          <w:szCs w:val="24"/>
+        </w:rPr>
+        <w:t xml:space="preserve">Il primo test che vediamo, utilizza il </w:t>
+      </w:r>
+      <w:proofErr w:type="spellStart"/>
+      <w:r>
+        <w:rPr>
+          <w:rFonts w:ascii="Calibri" w:eastAsia="Calibri" w:hAnsi="Calibri" w:cs="Times New Roman"/>
+          <w:i/>
+          <w:iCs/>
+          <w:sz w:val="24"/>
+          <w:szCs w:val="24"/>
+        </w:rPr>
+        <w:t>barbell</w:t>
+      </w:r>
+      <w:proofErr w:type="spellEnd"/>
+      <w:r>
+        <w:rPr>
+          <w:rFonts w:ascii="Calibri" w:eastAsia="Calibri" w:hAnsi="Calibri" w:cs="Times New Roman"/>
+          <w:i/>
+          <w:iCs/>
+          <w:sz w:val="24"/>
+          <w:szCs w:val="24"/>
+        </w:rPr>
+        <w:t xml:space="preserve"> </w:t>
+      </w:r>
+      <w:proofErr w:type="spellStart"/>
+      <w:r>
+        <w:rPr>
+          <w:rFonts w:ascii="Calibri" w:eastAsia="Calibri" w:hAnsi="Calibri" w:cs="Times New Roman"/>
+          <w:i/>
+          <w:iCs/>
+          <w:sz w:val="24"/>
+          <w:szCs w:val="24"/>
+        </w:rPr>
+        <w:t>graph</w:t>
+      </w:r>
+      <w:proofErr w:type="spellEnd"/>
+      <w:r>
+        <w:rPr>
+          <w:rFonts w:ascii="Calibri" w:eastAsia="Calibri" w:hAnsi="Calibri" w:cs="Times New Roman"/>
+          <w:sz w:val="24"/>
+          <w:szCs w:val="24"/>
+        </w:rPr>
+        <w:t>.</w:t>
+      </w:r>
+      <w:r>
+        <w:rPr>
+          <w:rFonts w:ascii="Calibri" w:eastAsia="Calibri" w:hAnsi="Calibri" w:cs="Times New Roman"/>
+          <w:sz w:val="24"/>
+          <w:szCs w:val="24"/>
+        </w:rPr>
+        <w:t xml:space="preserve"> </w:t>
+      </w:r>
+    </w:p>
+    <w:p>
+      <w:pPr>
+        <w:spacing w:after="0" w:line="240" w:lineRule="auto"/>
+        <w:jc w:val="both"/>
+        <w:rPr>
+          <w:rFonts w:ascii="Calibri" w:eastAsia="Calibri" w:hAnsi="Calibri" w:cs="Times New Roman"/>
+          <w:sz w:val="24"/>
+          <w:szCs w:val="24"/>
+        </w:rPr>
+      </w:pPr>
+      <w:r>
+        <w:rPr>
+          <w:rFonts w:ascii="Calibri" w:eastAsia="Calibri" w:hAnsi="Calibri" w:cs="Times New Roman"/>
+          <w:sz w:val="24"/>
+          <w:szCs w:val="24"/>
+        </w:rPr>
+        <w:t xml:space="preserve">Prendiamo in considerazione il nodo GIALLO: </w:t>
+      </w:r>
+      <w:r>
+        <w:rPr>
+          <w:rFonts w:ascii="Calibri" w:eastAsia="Calibri" w:hAnsi="Calibri" w:cs="Times New Roman"/>
+          <w:sz w:val="24"/>
+          <w:szCs w:val="24"/>
+        </w:rPr>
+        <w:t>…</w:t>
+      </w:r>
+    </w:p>
+    <w:p>
+      <w:pPr>
+        <w:spacing w:after="0" w:line="240" w:lineRule="auto"/>
+        <w:jc w:val="both"/>
+        <w:rPr>
+          <w:rFonts w:ascii="Calibri" w:eastAsia="Calibri" w:hAnsi="Calibri" w:cs="Times New Roman"/>
+          <w:sz w:val="24"/>
+          <w:szCs w:val="24"/>
+        </w:rPr>
+      </w:pPr>
+      <w:r>
+        <w:rPr>
+          <w:rFonts w:ascii="Calibri" w:eastAsia="Calibri" w:hAnsi="Calibri" w:cs="Times New Roman"/>
+          <w:sz w:val="24"/>
+          <w:szCs w:val="24"/>
+        </w:rPr>
+        <w:t>Quindi i 2 nodi gialli sono strutturalmente identici</w:t>
+      </w:r>
+      <w:r>
+        <w:rPr>
+          <w:rFonts w:ascii="Calibri" w:eastAsia="Calibri" w:hAnsi="Calibri" w:cs="Times New Roman"/>
+          <w:sz w:val="24"/>
+          <w:szCs w:val="24"/>
+        </w:rPr>
+        <w:t>……..</w:t>
+      </w:r>
+    </w:p>
+    <w:p>
+      <w:pPr>
+        <w:spacing w:after="0" w:line="240" w:lineRule="auto"/>
+        <w:jc w:val="both"/>
+        <w:rPr>
+          <w:rFonts w:ascii="Calibri" w:eastAsia="Calibri" w:hAnsi="Calibri" w:cs="Times New Roman"/>
+          <w:sz w:val="24"/>
+          <w:szCs w:val="24"/>
+        </w:rPr>
+      </w:pPr>
+    </w:p>
+    <w:p>
+      <w:pPr>
+        <w:spacing w:after="0" w:line="240" w:lineRule="auto"/>
+        <w:jc w:val="both"/>
+        <w:rPr>
+          <w:rFonts w:ascii="Calibri" w:eastAsia="Calibri" w:hAnsi="Calibri" w:cs="Times New Roman"/>
+          <w:sz w:val="24"/>
+          <w:szCs w:val="24"/>
+        </w:rPr>
+      </w:pPr>
+      <w:r>
+        <w:rPr>
+          <w:rFonts w:ascii="Calibri" w:eastAsia="Calibri" w:hAnsi="Calibri" w:cs="Times New Roman"/>
+          <w:i/>
+          <w:iCs/>
+          <w:sz w:val="24"/>
+          <w:szCs w:val="24"/>
+        </w:rPr>
+        <w:t>struc2vec</w:t>
+      </w:r>
+      <w:r>
+        <w:rPr>
+          <w:rFonts w:ascii="Calibri" w:eastAsia="Calibri" w:hAnsi="Calibri" w:cs="Times New Roman"/>
+          <w:sz w:val="24"/>
+          <w:szCs w:val="24"/>
+        </w:rPr>
+        <w:t xml:space="preserve"> individua le </w:t>
+      </w:r>
+      <w:proofErr w:type="spellStart"/>
+      <w:r>
+        <w:rPr>
+          <w:rFonts w:ascii="Calibri" w:eastAsia="Calibri" w:hAnsi="Calibri" w:cs="Times New Roman"/>
+          <w:i/>
+          <w:iCs/>
+          <w:sz w:val="24"/>
+          <w:szCs w:val="24"/>
+        </w:rPr>
+        <w:t>latent</w:t>
+      </w:r>
+      <w:proofErr w:type="spellEnd"/>
+      <w:r>
+        <w:rPr>
+          <w:rFonts w:ascii="Calibri" w:eastAsia="Calibri" w:hAnsi="Calibri" w:cs="Times New Roman"/>
+          <w:i/>
+          <w:iCs/>
+          <w:sz w:val="24"/>
+          <w:szCs w:val="24"/>
+        </w:rPr>
+        <w:t xml:space="preserve"> </w:t>
+      </w:r>
+      <w:proofErr w:type="spellStart"/>
+      <w:r>
+        <w:rPr>
+          <w:rFonts w:ascii="Calibri" w:eastAsia="Calibri" w:hAnsi="Calibri" w:cs="Times New Roman"/>
+          <w:i/>
+          <w:iCs/>
+          <w:sz w:val="24"/>
+          <w:szCs w:val="24"/>
+        </w:rPr>
+        <w:t>representations</w:t>
+      </w:r>
+      <w:proofErr w:type="spellEnd"/>
+      <w:r>
+        <w:rPr>
+          <w:rFonts w:ascii="Calibri" w:eastAsia="Calibri" w:hAnsi="Calibri" w:cs="Times New Roman"/>
+          <w:sz w:val="24"/>
+          <w:szCs w:val="24"/>
+        </w:rPr>
+        <w:t xml:space="preserve"> posizionando i nodi strutturalmente equivalenti gli uni vicino agli altri.</w:t>
+      </w:r>
+    </w:p>
+    <w:p>
+      <w:pPr>
+        <w:spacing w:after="0" w:line="240" w:lineRule="auto"/>
+        <w:jc w:val="both"/>
+        <w:rPr>
+          <w:rFonts w:ascii="Calibri" w:eastAsia="Calibri" w:hAnsi="Calibri" w:cs="Times New Roman"/>
+          <w:sz w:val="24"/>
+          <w:szCs w:val="24"/>
+        </w:rPr>
+      </w:pPr>
+      <w:r>
+        <w:rPr>
+          <w:rFonts w:ascii="Calibri" w:eastAsia="Calibri" w:hAnsi="Calibri" w:cs="Times New Roman"/>
+          <w:sz w:val="24"/>
+          <w:szCs w:val="24"/>
+        </w:rPr>
+        <w:t xml:space="preserve">Mentre algoritmi allo stato dell’arte come </w:t>
+      </w:r>
+      <w:proofErr w:type="spellStart"/>
+      <w:r>
+        <w:rPr>
+          <w:rFonts w:ascii="Calibri" w:eastAsia="Calibri" w:hAnsi="Calibri" w:cs="Times New Roman"/>
+          <w:i/>
+          <w:iCs/>
+          <w:sz w:val="24"/>
+          <w:szCs w:val="24"/>
+        </w:rPr>
+        <w:t>DeepWalk</w:t>
+      </w:r>
+      <w:proofErr w:type="spellEnd"/>
+      <w:r>
+        <w:rPr>
+          <w:rFonts w:ascii="Calibri" w:eastAsia="Calibri" w:hAnsi="Calibri" w:cs="Times New Roman"/>
+          <w:sz w:val="24"/>
+          <w:szCs w:val="24"/>
+        </w:rPr>
+        <w:t xml:space="preserve"> e </w:t>
+      </w:r>
+      <w:r>
+        <w:rPr>
+          <w:rFonts w:ascii="Calibri" w:eastAsia="Calibri" w:hAnsi="Calibri" w:cs="Times New Roman"/>
+          <w:i/>
+          <w:iCs/>
+          <w:sz w:val="24"/>
+          <w:szCs w:val="24"/>
+        </w:rPr>
+        <w:t>node2vec</w:t>
+      </w:r>
+      <w:r>
+        <w:rPr>
+          <w:rFonts w:ascii="Calibri" w:eastAsia="Calibri" w:hAnsi="Calibri" w:cs="Times New Roman"/>
+          <w:sz w:val="24"/>
+          <w:szCs w:val="24"/>
+        </w:rPr>
+        <w:t xml:space="preserve"> falliscono</w:t>
+      </w:r>
+      <w:r>
+        <w:rPr>
+          <w:rFonts w:ascii="Calibri" w:eastAsia="Calibri" w:hAnsi="Calibri" w:cs="Times New Roman"/>
+          <w:sz w:val="24"/>
+          <w:szCs w:val="24"/>
+        </w:rPr>
+        <w:t>.</w:t>
+      </w:r>
+    </w:p>
+    <w:p>
+      <w:pPr>
+        <w:spacing w:after="0" w:line="240" w:lineRule="auto"/>
+        <w:jc w:val="both"/>
+        <w:rPr>
+          <w:rFonts w:ascii="Calibri" w:eastAsia="Calibri" w:hAnsi="Calibri" w:cs="Times New Roman"/>
+          <w:sz w:val="24"/>
+          <w:szCs w:val="24"/>
+        </w:rPr>
+      </w:pPr>
+    </w:p>
+    <w:p>
+      <w:pPr>
+        <w:spacing w:after="0" w:line="240" w:lineRule="auto"/>
+        <w:jc w:val="both"/>
+        <w:rPr>
+          <w:rFonts w:ascii="Calibri" w:eastAsia="Calibri" w:hAnsi="Calibri" w:cs="Times New Roman"/>
+          <w:sz w:val="24"/>
+          <w:szCs w:val="24"/>
+        </w:rPr>
+      </w:pPr>
+    </w:p>
+    <w:p>
+      <w:pPr>
+        <w:pStyle w:val="Nessunaspaziatura"/>
+        <w:jc w:val="center"/>
         <w:rPr>
           <w:b/>
           <w:bCs/>
           <w:sz w:val="28"/>
           <w:szCs w:val="28"/>
         </w:rPr>
-        <w:t xml:space="preserve">STRUC2VEC </w:t>
-      </w:r>
+      </w:pPr>
       <w:r>
         <w:rPr>
           <w:b/>
@@ -1105,13 +1546,29 @@
           <w:sz w:val="28"/>
           <w:szCs w:val="28"/>
         </w:rPr>
-        <w:t>3</w:t>
+        <w:t>STRUC2VEC 4</w:t>
       </w:r>
     </w:p>
     <w:p>
       <w:pPr>
         <w:spacing w:after="0" w:line="240" w:lineRule="auto"/>
         <w:jc w:val="both"/>
+        <w:rPr>
+          <w:rFonts w:ascii="Calibri" w:eastAsia="Calibri" w:hAnsi="Calibri" w:cs="Times New Roman"/>
+          <w:sz w:val="24"/>
+          <w:szCs w:val="24"/>
+        </w:rPr>
+      </w:pPr>
+      <w:r>
+        <w:rPr>
+          <w:rFonts w:ascii="Calibri" w:eastAsia="Calibri" w:hAnsi="Calibri" w:cs="Times New Roman"/>
+          <w:sz w:val="24"/>
+          <w:szCs w:val="24"/>
+        </w:rPr>
+        <w:t xml:space="preserve">Un secondo test svolto su una rete più complessa chiamata </w:t>
+      </w:r>
+      <w:proofErr w:type="spellStart"/>
+      <w:r>
         <w:rPr>
           <w:rFonts w:ascii="Calibri" w:eastAsia="Calibri" w:hAnsi="Calibri" w:cs="Times New Roman"/>
           <w:i/>
@@ -1119,7 +1576,9 @@
           <w:sz w:val="24"/>
           <w:szCs w:val="24"/>
         </w:rPr>
-      </w:pPr>
+        <w:t>Zachary’s</w:t>
+      </w:r>
+      <w:proofErr w:type="spellEnd"/>
       <w:r>
         <w:rPr>
           <w:rFonts w:ascii="Calibri" w:eastAsia="Calibri" w:hAnsi="Calibri" w:cs="Times New Roman"/>
@@ -1128,7 +1587,15 @@
           <w:sz w:val="24"/>
           <w:szCs w:val="24"/>
         </w:rPr>
-        <w:t>Adesso vediamo un esempio per chiarire.</w:t>
+        <w:t xml:space="preserve"> Karate Club network</w:t>
+      </w:r>
+      <w:r>
+        <w:rPr>
+          <w:rFonts w:ascii="Calibri" w:eastAsia="Calibri" w:hAnsi="Calibri" w:cs="Times New Roman"/>
+          <w:sz w:val="24"/>
+          <w:szCs w:val="24"/>
+        </w:rPr>
+        <w:t>.</w:t>
       </w:r>
     </w:p>
     <w:p>
@@ -1141,6 +1608,124 @@
           <w:szCs w:val="24"/>
         </w:rPr>
       </w:pPr>
+    </w:p>
+    <w:p>
+      <w:pPr>
+        <w:spacing w:after="0" w:line="240" w:lineRule="auto"/>
+        <w:jc w:val="both"/>
+        <w:rPr>
+          <w:rFonts w:ascii="Calibri" w:eastAsia="Calibri" w:hAnsi="Calibri" w:cs="Times New Roman"/>
+          <w:sz w:val="24"/>
+          <w:szCs w:val="24"/>
+        </w:rPr>
+      </w:pPr>
+      <w:r>
+        <w:rPr>
+          <w:rFonts w:ascii="Calibri" w:eastAsia="Calibri" w:hAnsi="Calibri" w:cs="Times New Roman"/>
+          <w:sz w:val="24"/>
+          <w:szCs w:val="24"/>
+        </w:rPr>
+        <w:t>Questa rete è composta da 34 nodi e 78 archi</w:t>
+      </w:r>
+      <w:r>
+        <w:rPr>
+          <w:rFonts w:ascii="Calibri" w:eastAsia="Calibri" w:hAnsi="Calibri" w:cs="Times New Roman"/>
+          <w:sz w:val="24"/>
+          <w:szCs w:val="24"/>
+        </w:rPr>
+        <w:t xml:space="preserve">. </w:t>
+      </w:r>
+      <w:r>
+        <w:rPr>
+          <w:rFonts w:ascii="Calibri" w:eastAsia="Calibri" w:hAnsi="Calibri" w:cs="Times New Roman"/>
+          <w:sz w:val="24"/>
+          <w:szCs w:val="24"/>
+        </w:rPr>
+        <w:t xml:space="preserve">La rete è stata duplicata </w:t>
+      </w:r>
+      <w:r>
+        <w:rPr>
+          <w:rFonts w:ascii="Calibri" w:eastAsia="Calibri" w:hAnsi="Calibri" w:cs="Times New Roman"/>
+          <w:color w:val="A6A6A6"/>
+          <w:sz w:val="24"/>
+          <w:szCs w:val="24"/>
+        </w:rPr>
+        <w:t>(mostrare in alto a destra)</w:t>
+      </w:r>
+      <w:r>
+        <w:rPr>
+          <w:rFonts w:ascii="Calibri" w:eastAsia="Calibri" w:hAnsi="Calibri" w:cs="Times New Roman"/>
+          <w:sz w:val="24"/>
+          <w:szCs w:val="24"/>
+        </w:rPr>
+        <w:t xml:space="preserve"> I due </w:t>
+      </w:r>
+      <w:proofErr w:type="spellStart"/>
+      <w:r>
+        <w:rPr>
+          <w:rFonts w:ascii="Calibri" w:eastAsia="Calibri" w:hAnsi="Calibri" w:cs="Times New Roman"/>
+          <w:sz w:val="24"/>
+          <w:szCs w:val="24"/>
+        </w:rPr>
+        <w:t>graﬁ</w:t>
+      </w:r>
+      <w:proofErr w:type="spellEnd"/>
+      <w:r>
+        <w:rPr>
+          <w:rFonts w:ascii="Calibri" w:eastAsia="Calibri" w:hAnsi="Calibri" w:cs="Times New Roman"/>
+          <w:sz w:val="24"/>
+          <w:szCs w:val="24"/>
+        </w:rPr>
+        <w:t xml:space="preserve"> sono stati connessi tramite un arco fra i nodi 1 e 37 </w:t>
+      </w:r>
+      <w:r>
+        <w:rPr>
+          <w:rFonts w:ascii="Calibri" w:eastAsia="Calibri" w:hAnsi="Calibri" w:cs="Times New Roman"/>
+          <w:color w:val="A6A6A6"/>
+          <w:sz w:val="24"/>
+          <w:szCs w:val="24"/>
+        </w:rPr>
+        <w:t>(indicare il collegamento)</w:t>
+      </w:r>
+      <w:r>
+        <w:rPr>
+          <w:rFonts w:ascii="Calibri" w:eastAsia="Calibri" w:hAnsi="Calibri" w:cs="Times New Roman"/>
+          <w:sz w:val="24"/>
+          <w:szCs w:val="24"/>
+        </w:rPr>
+        <w:t>.</w:t>
+      </w:r>
+    </w:p>
+    <w:p>
+      <w:pPr>
+        <w:spacing w:after="0" w:line="240" w:lineRule="auto"/>
+        <w:jc w:val="both"/>
+        <w:rPr>
+          <w:rFonts w:ascii="Calibri" w:eastAsia="Calibri" w:hAnsi="Calibri" w:cs="Times New Roman"/>
+          <w:sz w:val="24"/>
+          <w:szCs w:val="24"/>
+        </w:rPr>
+      </w:pPr>
+    </w:p>
+    <w:p>
+      <w:pPr>
+        <w:spacing w:after="0" w:line="240" w:lineRule="auto"/>
+        <w:jc w:val="both"/>
+        <w:rPr>
+          <w:rFonts w:ascii="Calibri" w:eastAsia="Calibri" w:hAnsi="Calibri" w:cs="Times New Roman"/>
+          <w:sz w:val="24"/>
+          <w:szCs w:val="24"/>
+        </w:rPr>
+      </w:pPr>
+      <w:r>
+        <w:rPr>
+          <w:rFonts w:ascii="Calibri" w:eastAsia="Calibri" w:hAnsi="Calibri" w:cs="Times New Roman"/>
+          <w:sz w:val="24"/>
+          <w:szCs w:val="24"/>
+        </w:rPr>
+        <w:t xml:space="preserve">Anche in questo caso </w:t>
+      </w:r>
+      <w:proofErr w:type="spellStart"/>
       <w:r>
         <w:rPr>
           <w:rFonts w:ascii="Calibri" w:eastAsia="Calibri" w:hAnsi="Calibri" w:cs="Times New Roman"/>
@@ -1149,17 +1734,17 @@
           <w:sz w:val="24"/>
           <w:szCs w:val="24"/>
         </w:rPr>
-        <w:t>struc2vec</w:t>
-      </w:r>
-      <w:r>
-        <w:rPr>
-          <w:rFonts w:ascii="Calibri" w:eastAsia="Calibri" w:hAnsi="Calibri" w:cs="Times New Roman"/>
-          <w:sz w:val="24"/>
-          <w:szCs w:val="24"/>
-        </w:rPr>
-        <w:t xml:space="preserve"> è stato testato in diversi scenari e confrontato con gli algoritmi allo stato dell’arte (</w:t>
-      </w:r>
-      <w:proofErr w:type="spellStart"/>
+        <w:t>DeepWalk</w:t>
+      </w:r>
+      <w:proofErr w:type="spellEnd"/>
+      <w:r>
+        <w:rPr>
+          <w:rFonts w:ascii="Calibri" w:eastAsia="Calibri" w:hAnsi="Calibri" w:cs="Times New Roman"/>
+          <w:sz w:val="24"/>
+          <w:szCs w:val="24"/>
+        </w:rPr>
+        <w:t xml:space="preserve"> e </w:t>
+      </w:r>
       <w:r>
         <w:rPr>
           <w:rFonts w:ascii="Calibri" w:eastAsia="Calibri" w:hAnsi="Calibri" w:cs="Times New Roman"/>
@@ -1168,17 +1753,17 @@
           <w:sz w:val="24"/>
           <w:szCs w:val="24"/>
         </w:rPr>
-        <w:t>DeepWalk</w:t>
-      </w:r>
-      <w:proofErr w:type="spellEnd"/>
-      <w:r>
-        <w:rPr>
-          <w:rFonts w:ascii="Calibri" w:eastAsia="Calibri" w:hAnsi="Calibri" w:cs="Times New Roman"/>
-          <w:sz w:val="24"/>
-          <w:szCs w:val="24"/>
-        </w:rPr>
-        <w:t xml:space="preserve"> e </w:t>
-      </w:r>
+        <w:t>node2vec</w:t>
+      </w:r>
+      <w:r>
+        <w:rPr>
+          <w:rFonts w:ascii="Calibri" w:eastAsia="Calibri" w:hAnsi="Calibri" w:cs="Times New Roman"/>
+          <w:sz w:val="24"/>
+          <w:szCs w:val="24"/>
+        </w:rPr>
+        <w:t xml:space="preserve"> falliscono nell’individuare le </w:t>
+      </w:r>
+      <w:proofErr w:type="spellStart"/>
       <w:r>
         <w:rPr>
           <w:rFonts w:ascii="Calibri" w:eastAsia="Calibri" w:hAnsi="Calibri" w:cs="Times New Roman"/>
@@ -1187,34 +1772,16 @@
           <w:sz w:val="24"/>
           <w:szCs w:val="24"/>
         </w:rPr>
-        <w:t>node2vec</w:t>
-      </w:r>
-      <w:r>
-        <w:rPr>
-          <w:rFonts w:ascii="Calibri" w:eastAsia="Calibri" w:hAnsi="Calibri" w:cs="Times New Roman"/>
-          <w:sz w:val="24"/>
-          <w:szCs w:val="24"/>
-        </w:rPr>
-        <w:t>).</w:t>
-      </w:r>
-    </w:p>
-    <w:p>
-      <w:pPr>
-        <w:spacing w:after="0" w:line="240" w:lineRule="auto"/>
-        <w:jc w:val="both"/>
-        <w:rPr>
-          <w:rFonts w:ascii="Calibri" w:eastAsia="Calibri" w:hAnsi="Calibri" w:cs="Times New Roman"/>
-          <w:sz w:val="24"/>
-          <w:szCs w:val="24"/>
-        </w:rPr>
-      </w:pPr>
-      <w:r>
-        <w:rPr>
-          <w:rFonts w:ascii="Calibri" w:eastAsia="Calibri" w:hAnsi="Calibri" w:cs="Times New Roman"/>
-          <w:sz w:val="24"/>
-          <w:szCs w:val="24"/>
-        </w:rPr>
-        <w:t xml:space="preserve">Il primo test che vediamo, utilizza il </w:t>
+        <w:t>latent</w:t>
+      </w:r>
+      <w:proofErr w:type="spellEnd"/>
+      <w:r>
+        <w:rPr>
+          <w:rFonts w:ascii="Calibri" w:eastAsia="Calibri" w:hAnsi="Calibri" w:cs="Times New Roman"/>
+          <w:sz w:val="24"/>
+          <w:szCs w:val="24"/>
+        </w:rPr>
+        <w:t xml:space="preserve"> </w:t>
       </w:r>
       <w:proofErr w:type="spellStart"/>
       <w:r>
@@ -1225,9 +1792,17 @@
           <w:sz w:val="24"/>
           <w:szCs w:val="24"/>
         </w:rPr>
-        <w:t>barbell</w:t>
-      </w:r>
-      <w:proofErr w:type="spellEnd"/>
+        <w:t>representations</w:t>
+      </w:r>
+      <w:proofErr w:type="spellEnd"/>
+      <w:r>
+        <w:rPr>
+          <w:rFonts w:ascii="Calibri" w:eastAsia="Calibri" w:hAnsi="Calibri" w:cs="Times New Roman"/>
+          <w:sz w:val="24"/>
+          <w:szCs w:val="24"/>
+        </w:rPr>
+        <w:t xml:space="preserve"> di nodi strutturalmente equivalenti, mentre </w:t>
+      </w:r>
       <w:r>
         <w:rPr>
           <w:rFonts w:ascii="Calibri" w:eastAsia="Calibri" w:hAnsi="Calibri" w:cs="Times New Roman"/>
@@ -1236,98 +1811,15 @@
           <w:sz w:val="24"/>
           <w:szCs w:val="24"/>
         </w:rPr>
-        <w:t xml:space="preserve"> </w:t>
-      </w:r>
-      <w:proofErr w:type="spellStart"/>
-      <w:r>
-        <w:rPr>
-          <w:rFonts w:ascii="Calibri" w:eastAsia="Calibri" w:hAnsi="Calibri" w:cs="Times New Roman"/>
-          <w:i/>
-          <w:iCs/>
-          <w:sz w:val="24"/>
-          <w:szCs w:val="24"/>
-        </w:rPr>
-        <w:t>graph</w:t>
-      </w:r>
-      <w:proofErr w:type="spellEnd"/>
-      <w:r>
-        <w:rPr>
-          <w:rFonts w:ascii="Calibri" w:eastAsia="Calibri" w:hAnsi="Calibri" w:cs="Times New Roman"/>
-          <w:sz w:val="24"/>
-          <w:szCs w:val="24"/>
-        </w:rPr>
-        <w:t xml:space="preserve">, costituito da due </w:t>
-      </w:r>
-      <w:proofErr w:type="spellStart"/>
-      <w:r>
-        <w:rPr>
-          <w:rFonts w:ascii="Calibri" w:eastAsia="Calibri" w:hAnsi="Calibri" w:cs="Times New Roman"/>
-          <w:sz w:val="24"/>
-          <w:szCs w:val="24"/>
-        </w:rPr>
-        <w:t>graﬁ</w:t>
-      </w:r>
-      <w:proofErr w:type="spellEnd"/>
-      <w:r>
-        <w:rPr>
-          <w:rFonts w:ascii="Calibri" w:eastAsia="Calibri" w:hAnsi="Calibri" w:cs="Times New Roman"/>
-          <w:sz w:val="24"/>
-          <w:szCs w:val="24"/>
-        </w:rPr>
-        <w:t xml:space="preserve"> completi connessi da un </w:t>
-      </w:r>
-      <w:proofErr w:type="spellStart"/>
-      <w:r>
-        <w:rPr>
-          <w:rFonts w:ascii="Calibri" w:eastAsia="Calibri" w:hAnsi="Calibri" w:cs="Times New Roman"/>
-          <w:sz w:val="24"/>
-          <w:szCs w:val="24"/>
-        </w:rPr>
-        <w:t>path</w:t>
-      </w:r>
-      <w:proofErr w:type="spellEnd"/>
-      <w:r>
-        <w:rPr>
-          <w:rFonts w:ascii="Calibri" w:eastAsia="Calibri" w:hAnsi="Calibri" w:cs="Times New Roman"/>
-          <w:sz w:val="24"/>
-          <w:szCs w:val="24"/>
-        </w:rPr>
-        <w:t xml:space="preserve"> </w:t>
-      </w:r>
-      <w:proofErr w:type="spellStart"/>
-      <w:r>
-        <w:rPr>
-          <w:rFonts w:ascii="Calibri" w:eastAsia="Calibri" w:hAnsi="Calibri" w:cs="Times New Roman"/>
-          <w:sz w:val="24"/>
-          <w:szCs w:val="24"/>
-        </w:rPr>
-        <w:t>graph</w:t>
-      </w:r>
-      <w:proofErr w:type="spellEnd"/>
-      <w:r>
-        <w:rPr>
-          <w:rFonts w:ascii="Calibri" w:eastAsia="Calibri" w:hAnsi="Calibri" w:cs="Times New Roman"/>
-          <w:sz w:val="24"/>
-          <w:szCs w:val="24"/>
-        </w:rPr>
-        <w:t xml:space="preserve"> </w:t>
-      </w:r>
-      <w:r>
-        <w:rPr>
-          <w:rFonts w:ascii="Calibri" w:eastAsia="Calibri" w:hAnsi="Calibri" w:cs="Times New Roman"/>
-          <w:color w:val="A6A6A6"/>
-          <w:sz w:val="24"/>
-          <w:szCs w:val="24"/>
-        </w:rPr>
-        <w:t>(indicare il collegamento)</w:t>
-      </w:r>
-      <w:r>
-        <w:rPr>
-          <w:rFonts w:ascii="Calibri" w:eastAsia="Calibri" w:hAnsi="Calibri" w:cs="Times New Roman"/>
-          <w:sz w:val="24"/>
-          <w:szCs w:val="24"/>
-        </w:rPr>
-        <w:t xml:space="preserve">. </w:t>
+        <w:t>struc2vec</w:t>
+      </w:r>
+      <w:r>
+        <w:rPr>
+          <w:rFonts w:ascii="Calibri" w:eastAsia="Calibri" w:hAnsi="Calibri" w:cs="Times New Roman"/>
+          <w:sz w:val="24"/>
+          <w:szCs w:val="24"/>
+        </w:rPr>
+        <w:t xml:space="preserve"> fornisce i risultati migliori.</w:t>
       </w:r>
     </w:p>
     <w:p>
@@ -1336,6 +1828,72 @@
         <w:jc w:val="both"/>
         <w:rPr>
           <w:rFonts w:ascii="Calibri" w:eastAsia="Calibri" w:hAnsi="Calibri" w:cs="Times New Roman"/>
+          <w:sz w:val="24"/>
+          <w:szCs w:val="24"/>
+        </w:rPr>
+      </w:pPr>
+      <w:r>
+        <w:rPr>
+          <w:rFonts w:ascii="Calibri" w:eastAsia="Calibri" w:hAnsi="Calibri" w:cs="Times New Roman"/>
+          <w:sz w:val="24"/>
+          <w:szCs w:val="24"/>
+        </w:rPr>
+        <w:t xml:space="preserve">Ad esempio, i 2 nodi VERDI che collegano i due grafi… sono vicini. in node2vec e </w:t>
+      </w:r>
+      <w:proofErr w:type="spellStart"/>
+      <w:r>
+        <w:rPr>
+          <w:rFonts w:ascii="Calibri" w:eastAsia="Calibri" w:hAnsi="Calibri" w:cs="Times New Roman"/>
+          <w:sz w:val="24"/>
+          <w:szCs w:val="24"/>
+        </w:rPr>
+        <w:t>deepwalk</w:t>
+      </w:r>
+      <w:proofErr w:type="spellEnd"/>
+      <w:r>
+        <w:rPr>
+          <w:rFonts w:ascii="Calibri" w:eastAsia="Calibri" w:hAnsi="Calibri" w:cs="Times New Roman"/>
+          <w:sz w:val="24"/>
+          <w:szCs w:val="24"/>
+        </w:rPr>
+        <w:t xml:space="preserve"> no.</w:t>
+      </w:r>
+    </w:p>
+    <w:p>
+      <w:pPr>
+        <w:pStyle w:val="Nessunaspaziatura"/>
+        <w:jc w:val="both"/>
+        <w:rPr>
+          <w:sz w:val="24"/>
+          <w:szCs w:val="24"/>
+        </w:rPr>
+      </w:pPr>
+    </w:p>
+    <w:p>
+      <w:pPr>
+        <w:pStyle w:val="Nessunaspaziatura"/>
+        <w:jc w:val="both"/>
+        <w:rPr>
+          <w:sz w:val="24"/>
+          <w:szCs w:val="24"/>
+        </w:rPr>
+      </w:pPr>
+    </w:p>
+    <w:p>
+      <w:pPr>
+        <w:pStyle w:val="Nessunaspaziatura"/>
+        <w:jc w:val="both"/>
+        <w:rPr>
+          <w:sz w:val="24"/>
+          <w:szCs w:val="24"/>
+        </w:rPr>
+      </w:pPr>
+    </w:p>
+    <w:p>
+      <w:pPr>
+        <w:pStyle w:val="Nessunaspaziatura"/>
+        <w:jc w:val="both"/>
+        <w:rPr>
           <w:sz w:val="24"/>
           <w:szCs w:val="24"/>
         </w:rPr>
@@ -1359,560 +1917,7 @@
           <w:sz w:val="28"/>
           <w:szCs w:val="28"/>
         </w:rPr>
-        <w:t xml:space="preserve">STRUC2VEC </w:t>
-      </w:r>
-      <w:r>
-        <w:rPr>
-          <w:b/>
-          <w:bCs/>
-          <w:sz w:val="28"/>
-          <w:szCs w:val="28"/>
-        </w:rPr>
-        <w:t>4</w:t>
-      </w:r>
-    </w:p>
-    <w:p>
-      <w:pPr>
-        <w:spacing w:after="0" w:line="240" w:lineRule="auto"/>
-        <w:jc w:val="both"/>
-        <w:rPr>
-          <w:rFonts w:ascii="Calibri" w:eastAsia="Calibri" w:hAnsi="Calibri" w:cs="Times New Roman"/>
-          <w:sz w:val="24"/>
-          <w:szCs w:val="24"/>
-        </w:rPr>
-      </w:pPr>
-      <w:r>
-        <w:rPr>
-          <w:rFonts w:ascii="Calibri" w:eastAsia="Calibri" w:hAnsi="Calibri" w:cs="Times New Roman"/>
-          <w:sz w:val="24"/>
-          <w:szCs w:val="24"/>
-        </w:rPr>
-        <w:t>Prendiamo in considerazione il nodo GIALLO: è seguito da 3 nodi e poi da questa struttura di nodi.</w:t>
-      </w:r>
-    </w:p>
-    <w:p>
-      <w:pPr>
-        <w:spacing w:after="0" w:line="240" w:lineRule="auto"/>
-        <w:jc w:val="both"/>
-        <w:rPr>
-          <w:rFonts w:ascii="Calibri" w:eastAsia="Calibri" w:hAnsi="Calibri" w:cs="Times New Roman"/>
-          <w:sz w:val="24"/>
-          <w:szCs w:val="24"/>
-        </w:rPr>
-      </w:pPr>
-      <w:r>
-        <w:rPr>
-          <w:rFonts w:ascii="Calibri" w:eastAsia="Calibri" w:hAnsi="Calibri" w:cs="Times New Roman"/>
-          <w:sz w:val="24"/>
-          <w:szCs w:val="24"/>
-        </w:rPr>
-        <w:t>Anche l’altro nodo giallo è circondato da una struttura identica. Quindi i 2 nodi gialli sono strutturalmente identici.</w:t>
-      </w:r>
-    </w:p>
-    <w:p>
-      <w:pPr>
-        <w:spacing w:after="0" w:line="240" w:lineRule="auto"/>
-        <w:jc w:val="both"/>
-        <w:rPr>
-          <w:rFonts w:ascii="Calibri" w:eastAsia="Calibri" w:hAnsi="Calibri" w:cs="Times New Roman"/>
-          <w:sz w:val="24"/>
-          <w:szCs w:val="24"/>
-        </w:rPr>
-      </w:pPr>
-      <w:r>
-        <w:rPr>
-          <w:rFonts w:ascii="Calibri" w:eastAsia="Calibri" w:hAnsi="Calibri" w:cs="Times New Roman"/>
-          <w:sz w:val="24"/>
-          <w:szCs w:val="24"/>
-        </w:rPr>
-        <w:t xml:space="preserve">Anche in seguito ad un tuning dei parametri, </w:t>
-      </w:r>
-      <w:proofErr w:type="spellStart"/>
-      <w:r>
-        <w:rPr>
-          <w:rFonts w:ascii="Calibri" w:eastAsia="Calibri" w:hAnsi="Calibri" w:cs="Times New Roman"/>
-          <w:i/>
-          <w:iCs/>
-          <w:sz w:val="24"/>
-          <w:szCs w:val="24"/>
-        </w:rPr>
-        <w:t>DeepWalk</w:t>
-      </w:r>
-      <w:proofErr w:type="spellEnd"/>
-      <w:r>
-        <w:rPr>
-          <w:rFonts w:ascii="Calibri" w:eastAsia="Calibri" w:hAnsi="Calibri" w:cs="Times New Roman"/>
-          <w:sz w:val="24"/>
-          <w:szCs w:val="24"/>
-        </w:rPr>
-        <w:t xml:space="preserve"> e </w:t>
-      </w:r>
-      <w:r>
-        <w:rPr>
-          <w:rFonts w:ascii="Calibri" w:eastAsia="Calibri" w:hAnsi="Calibri" w:cs="Times New Roman"/>
-          <w:i/>
-          <w:iCs/>
-          <w:sz w:val="24"/>
-          <w:szCs w:val="24"/>
-        </w:rPr>
-        <w:t>node2vec</w:t>
-      </w:r>
-      <w:r>
-        <w:rPr>
-          <w:rFonts w:ascii="Calibri" w:eastAsia="Calibri" w:hAnsi="Calibri" w:cs="Times New Roman"/>
-          <w:sz w:val="24"/>
-          <w:szCs w:val="24"/>
-        </w:rPr>
-        <w:t xml:space="preserve"> falliscono nell’individuare le equivalenze strutturali; </w:t>
-      </w:r>
-      <w:r>
-        <w:rPr>
-          <w:rFonts w:ascii="Calibri" w:eastAsia="Calibri" w:hAnsi="Calibri" w:cs="Times New Roman"/>
-          <w:i/>
-          <w:iCs/>
-          <w:sz w:val="24"/>
-          <w:szCs w:val="24"/>
-        </w:rPr>
-        <w:t>struc2vec</w:t>
-      </w:r>
-      <w:r>
-        <w:rPr>
-          <w:rFonts w:ascii="Calibri" w:eastAsia="Calibri" w:hAnsi="Calibri" w:cs="Times New Roman"/>
-          <w:sz w:val="24"/>
-          <w:szCs w:val="24"/>
-        </w:rPr>
-        <w:t xml:space="preserve"> invece individua le </w:t>
-      </w:r>
-      <w:proofErr w:type="spellStart"/>
-      <w:r>
-        <w:rPr>
-          <w:rFonts w:ascii="Calibri" w:eastAsia="Calibri" w:hAnsi="Calibri" w:cs="Times New Roman"/>
-          <w:i/>
-          <w:iCs/>
-          <w:sz w:val="24"/>
-          <w:szCs w:val="24"/>
-        </w:rPr>
-        <w:t>latent</w:t>
-      </w:r>
-      <w:proofErr w:type="spellEnd"/>
-      <w:r>
-        <w:rPr>
-          <w:rFonts w:ascii="Calibri" w:eastAsia="Calibri" w:hAnsi="Calibri" w:cs="Times New Roman"/>
-          <w:i/>
-          <w:iCs/>
-          <w:sz w:val="24"/>
-          <w:szCs w:val="24"/>
-        </w:rPr>
-        <w:t xml:space="preserve"> </w:t>
-      </w:r>
-      <w:proofErr w:type="spellStart"/>
-      <w:r>
-        <w:rPr>
-          <w:rFonts w:ascii="Calibri" w:eastAsia="Calibri" w:hAnsi="Calibri" w:cs="Times New Roman"/>
-          <w:i/>
-          <w:iCs/>
-          <w:sz w:val="24"/>
-          <w:szCs w:val="24"/>
-        </w:rPr>
-        <w:t>representations</w:t>
-      </w:r>
-      <w:proofErr w:type="spellEnd"/>
-      <w:r>
-        <w:rPr>
-          <w:rFonts w:ascii="Calibri" w:eastAsia="Calibri" w:hAnsi="Calibri" w:cs="Times New Roman"/>
-          <w:sz w:val="24"/>
-          <w:szCs w:val="24"/>
-        </w:rPr>
-        <w:t xml:space="preserve"> posizionando i nodi strutturalmente equivalenti gli uni vicino agli altri.</w:t>
-      </w:r>
-    </w:p>
-    <w:p>
-      <w:pPr>
-        <w:pStyle w:val="Nessunaspaziatura"/>
-        <w:jc w:val="both"/>
-        <w:rPr>
-          <w:sz w:val="24"/>
-          <w:szCs w:val="24"/>
-        </w:rPr>
-      </w:pPr>
-    </w:p>
-    <w:p>
-      <w:pPr>
-        <w:spacing w:after="0" w:line="240" w:lineRule="auto"/>
-        <w:jc w:val="both"/>
-        <w:rPr>
-          <w:rFonts w:ascii="Calibri" w:eastAsia="Calibri" w:hAnsi="Calibri" w:cs="Times New Roman"/>
-          <w:sz w:val="24"/>
-          <w:szCs w:val="24"/>
-        </w:rPr>
-      </w:pPr>
-      <w:r>
-        <w:rPr>
-          <w:rFonts w:ascii="Calibri" w:eastAsia="Calibri" w:hAnsi="Calibri" w:cs="Times New Roman"/>
-          <w:sz w:val="24"/>
-          <w:szCs w:val="24"/>
-        </w:rPr>
-        <w:t xml:space="preserve">Un secondo test svolto su una rete più complessa chiamata </w:t>
-      </w:r>
-      <w:proofErr w:type="spellStart"/>
-      <w:r>
-        <w:rPr>
-          <w:rFonts w:ascii="Calibri" w:eastAsia="Calibri" w:hAnsi="Calibri" w:cs="Times New Roman"/>
-          <w:i/>
-          <w:iCs/>
-          <w:sz w:val="24"/>
-          <w:szCs w:val="24"/>
-        </w:rPr>
-        <w:t>Zachary’s</w:t>
-      </w:r>
-      <w:proofErr w:type="spellEnd"/>
-      <w:r>
-        <w:rPr>
-          <w:rFonts w:ascii="Calibri" w:eastAsia="Calibri" w:hAnsi="Calibri" w:cs="Times New Roman"/>
-          <w:i/>
-          <w:iCs/>
-          <w:sz w:val="24"/>
-          <w:szCs w:val="24"/>
-        </w:rPr>
-        <w:t xml:space="preserve"> Karate Club network</w:t>
-      </w:r>
-      <w:r>
-        <w:rPr>
-          <w:rFonts w:ascii="Calibri" w:eastAsia="Calibri" w:hAnsi="Calibri" w:cs="Times New Roman"/>
-          <w:sz w:val="24"/>
-          <w:szCs w:val="24"/>
-        </w:rPr>
-        <w:t>.</w:t>
-      </w:r>
-    </w:p>
-    <w:p>
-      <w:pPr>
-        <w:spacing w:after="0" w:line="240" w:lineRule="auto"/>
-        <w:jc w:val="both"/>
-        <w:rPr>
-          <w:rFonts w:ascii="Calibri" w:eastAsia="Calibri" w:hAnsi="Calibri" w:cs="Times New Roman"/>
-          <w:sz w:val="24"/>
-          <w:szCs w:val="24"/>
-        </w:rPr>
-      </w:pPr>
-    </w:p>
-    <w:p>
-      <w:pPr>
-        <w:spacing w:after="0" w:line="240" w:lineRule="auto"/>
-        <w:jc w:val="both"/>
-        <w:rPr>
-          <w:rFonts w:ascii="Calibri" w:eastAsia="Calibri" w:hAnsi="Calibri" w:cs="Times New Roman"/>
-          <w:sz w:val="24"/>
-          <w:szCs w:val="24"/>
-        </w:rPr>
-      </w:pPr>
-      <w:r>
-        <w:rPr>
-          <w:rFonts w:ascii="Calibri" w:eastAsia="Calibri" w:hAnsi="Calibri" w:cs="Times New Roman"/>
-          <w:sz w:val="24"/>
-          <w:szCs w:val="24"/>
-        </w:rPr>
-        <w:t xml:space="preserve">Questa rete è composta da 34 nodi e 78 archi, nella quale ogni nodo rappresenta un membro del club e gli archi denotato un’interazione (esterna al club) fra due membri (cioè una relazione di ”amicizia”). La rete è stata duplicata </w:t>
-      </w:r>
-      <w:r>
-        <w:rPr>
-          <w:rFonts w:ascii="Calibri" w:eastAsia="Calibri" w:hAnsi="Calibri" w:cs="Times New Roman"/>
-          <w:color w:val="A6A6A6"/>
-          <w:sz w:val="24"/>
-          <w:szCs w:val="24"/>
-        </w:rPr>
-        <w:t>(mostrare in alto a destra)</w:t>
-      </w:r>
-      <w:r>
-        <w:rPr>
-          <w:rFonts w:ascii="Calibri" w:eastAsia="Calibri" w:hAnsi="Calibri" w:cs="Times New Roman"/>
-          <w:sz w:val="24"/>
-          <w:szCs w:val="24"/>
-        </w:rPr>
-        <w:t xml:space="preserve"> in due </w:t>
-      </w:r>
-      <w:proofErr w:type="spellStart"/>
-      <w:r>
-        <w:rPr>
-          <w:rFonts w:ascii="Calibri" w:eastAsia="Calibri" w:hAnsi="Calibri" w:cs="Times New Roman"/>
-          <w:sz w:val="24"/>
-          <w:szCs w:val="24"/>
-        </w:rPr>
-        <w:t>graﬁ</w:t>
-      </w:r>
-      <w:proofErr w:type="spellEnd"/>
-      <w:r>
-        <w:rPr>
-          <w:rFonts w:ascii="Calibri" w:eastAsia="Calibri" w:hAnsi="Calibri" w:cs="Times New Roman"/>
-          <w:sz w:val="24"/>
-          <w:szCs w:val="24"/>
-        </w:rPr>
-        <w:t xml:space="preserve"> G1 e G2 nei quali ogni nodo in G1 possiede un corrispettivo </w:t>
-      </w:r>
-      <w:r>
-        <w:rPr>
-          <w:rFonts w:ascii="Calibri" w:eastAsia="Calibri" w:hAnsi="Calibri" w:cs="Times New Roman"/>
-          <w:b/>
-          <w:bCs/>
-          <w:sz w:val="24"/>
-          <w:szCs w:val="24"/>
-        </w:rPr>
-        <w:t>specchio</w:t>
-      </w:r>
-      <w:r>
-        <w:rPr>
-          <w:rFonts w:ascii="Calibri" w:eastAsia="Calibri" w:hAnsi="Calibri" w:cs="Times New Roman"/>
-          <w:sz w:val="24"/>
-          <w:szCs w:val="24"/>
-        </w:rPr>
-        <w:t xml:space="preserve"> in G2. I due </w:t>
-      </w:r>
-      <w:proofErr w:type="spellStart"/>
-      <w:r>
-        <w:rPr>
-          <w:rFonts w:ascii="Calibri" w:eastAsia="Calibri" w:hAnsi="Calibri" w:cs="Times New Roman"/>
-          <w:sz w:val="24"/>
-          <w:szCs w:val="24"/>
-        </w:rPr>
-        <w:t>graﬁ</w:t>
-      </w:r>
-      <w:proofErr w:type="spellEnd"/>
-      <w:r>
-        <w:rPr>
-          <w:rFonts w:ascii="Calibri" w:eastAsia="Calibri" w:hAnsi="Calibri" w:cs="Times New Roman"/>
-          <w:sz w:val="24"/>
-          <w:szCs w:val="24"/>
-        </w:rPr>
-        <w:t xml:space="preserve"> sono stati connessi tramite un arco fra i nodi 1 e 37 </w:t>
-      </w:r>
-      <w:r>
-        <w:rPr>
-          <w:rFonts w:ascii="Calibri" w:eastAsia="Calibri" w:hAnsi="Calibri" w:cs="Times New Roman"/>
-          <w:color w:val="A6A6A6"/>
-          <w:sz w:val="24"/>
-          <w:szCs w:val="24"/>
-        </w:rPr>
-        <w:t>(indicare il collegamento)</w:t>
-      </w:r>
-      <w:r>
-        <w:rPr>
-          <w:rFonts w:ascii="Calibri" w:eastAsia="Calibri" w:hAnsi="Calibri" w:cs="Times New Roman"/>
-          <w:sz w:val="24"/>
-          <w:szCs w:val="24"/>
-        </w:rPr>
-        <w:t>.</w:t>
-      </w:r>
-    </w:p>
-    <w:p>
-      <w:pPr>
-        <w:spacing w:after="0" w:line="240" w:lineRule="auto"/>
-        <w:jc w:val="both"/>
-        <w:rPr>
-          <w:rFonts w:ascii="Calibri" w:eastAsia="Calibri" w:hAnsi="Calibri" w:cs="Times New Roman"/>
-          <w:sz w:val="24"/>
-          <w:szCs w:val="24"/>
-        </w:rPr>
-      </w:pPr>
-    </w:p>
-    <w:p>
-      <w:pPr>
-        <w:spacing w:after="0" w:line="240" w:lineRule="auto"/>
-        <w:jc w:val="both"/>
-        <w:rPr>
-          <w:rFonts w:ascii="Calibri" w:eastAsia="Calibri" w:hAnsi="Calibri" w:cs="Times New Roman"/>
-          <w:sz w:val="24"/>
-          <w:szCs w:val="24"/>
-        </w:rPr>
-      </w:pPr>
-      <w:r>
-        <w:rPr>
-          <w:rFonts w:ascii="Calibri" w:eastAsia="Calibri" w:hAnsi="Calibri" w:cs="Times New Roman"/>
-          <w:sz w:val="24"/>
-          <w:szCs w:val="24"/>
-        </w:rPr>
-        <w:t xml:space="preserve">Anche in questo caso </w:t>
-      </w:r>
-      <w:proofErr w:type="spellStart"/>
-      <w:r>
-        <w:rPr>
-          <w:rFonts w:ascii="Calibri" w:eastAsia="Calibri" w:hAnsi="Calibri" w:cs="Times New Roman"/>
-          <w:i/>
-          <w:iCs/>
-          <w:sz w:val="24"/>
-          <w:szCs w:val="24"/>
-        </w:rPr>
-        <w:t>DeepWalk</w:t>
-      </w:r>
-      <w:proofErr w:type="spellEnd"/>
-      <w:r>
-        <w:rPr>
-          <w:rFonts w:ascii="Calibri" w:eastAsia="Calibri" w:hAnsi="Calibri" w:cs="Times New Roman"/>
-          <w:sz w:val="24"/>
-          <w:szCs w:val="24"/>
-        </w:rPr>
-        <w:t xml:space="preserve"> e </w:t>
-      </w:r>
-      <w:r>
-        <w:rPr>
-          <w:rFonts w:ascii="Calibri" w:eastAsia="Calibri" w:hAnsi="Calibri" w:cs="Times New Roman"/>
-          <w:i/>
-          <w:iCs/>
-          <w:sz w:val="24"/>
-          <w:szCs w:val="24"/>
-        </w:rPr>
-        <w:t>node2vec</w:t>
-      </w:r>
-      <w:r>
-        <w:rPr>
-          <w:rFonts w:ascii="Calibri" w:eastAsia="Calibri" w:hAnsi="Calibri" w:cs="Times New Roman"/>
-          <w:sz w:val="24"/>
-          <w:szCs w:val="24"/>
-        </w:rPr>
-        <w:t xml:space="preserve"> falliscono nell’individuare le </w:t>
-      </w:r>
-      <w:proofErr w:type="spellStart"/>
-      <w:r>
-        <w:rPr>
-          <w:rFonts w:ascii="Calibri" w:eastAsia="Calibri" w:hAnsi="Calibri" w:cs="Times New Roman"/>
-          <w:i/>
-          <w:iCs/>
-          <w:sz w:val="24"/>
-          <w:szCs w:val="24"/>
-        </w:rPr>
-        <w:t>latent</w:t>
-      </w:r>
-      <w:proofErr w:type="spellEnd"/>
-      <w:r>
-        <w:rPr>
-          <w:rFonts w:ascii="Calibri" w:eastAsia="Calibri" w:hAnsi="Calibri" w:cs="Times New Roman"/>
-          <w:sz w:val="24"/>
-          <w:szCs w:val="24"/>
-        </w:rPr>
-        <w:t xml:space="preserve"> </w:t>
-      </w:r>
-      <w:proofErr w:type="spellStart"/>
-      <w:r>
-        <w:rPr>
-          <w:rFonts w:ascii="Calibri" w:eastAsia="Calibri" w:hAnsi="Calibri" w:cs="Times New Roman"/>
-          <w:i/>
-          <w:iCs/>
-          <w:sz w:val="24"/>
-          <w:szCs w:val="24"/>
-        </w:rPr>
-        <w:t>representations</w:t>
-      </w:r>
-      <w:proofErr w:type="spellEnd"/>
-      <w:r>
-        <w:rPr>
-          <w:rFonts w:ascii="Calibri" w:eastAsia="Calibri" w:hAnsi="Calibri" w:cs="Times New Roman"/>
-          <w:sz w:val="24"/>
-          <w:szCs w:val="24"/>
-        </w:rPr>
-        <w:t xml:space="preserve"> di nodi strutturalmente equivalenti, mentre </w:t>
-      </w:r>
-      <w:r>
-        <w:rPr>
-          <w:rFonts w:ascii="Calibri" w:eastAsia="Calibri" w:hAnsi="Calibri" w:cs="Times New Roman"/>
-          <w:i/>
-          <w:iCs/>
-          <w:sz w:val="24"/>
-          <w:szCs w:val="24"/>
-        </w:rPr>
-        <w:t>struc2vec</w:t>
-      </w:r>
-      <w:r>
-        <w:rPr>
-          <w:rFonts w:ascii="Calibri" w:eastAsia="Calibri" w:hAnsi="Calibri" w:cs="Times New Roman"/>
-          <w:sz w:val="24"/>
-          <w:szCs w:val="24"/>
-        </w:rPr>
-        <w:t xml:space="preserve"> fornisce i risultati migliori.</w:t>
-      </w:r>
-    </w:p>
-    <w:p>
-      <w:pPr>
-        <w:spacing w:after="0" w:line="240" w:lineRule="auto"/>
-        <w:jc w:val="both"/>
-        <w:rPr>
-          <w:rFonts w:ascii="Calibri" w:eastAsia="Calibri" w:hAnsi="Calibri" w:cs="Times New Roman"/>
-          <w:sz w:val="24"/>
-          <w:szCs w:val="24"/>
-        </w:rPr>
-      </w:pPr>
-      <w:r>
-        <w:rPr>
-          <w:rFonts w:ascii="Calibri" w:eastAsia="Calibri" w:hAnsi="Calibri" w:cs="Times New Roman"/>
-          <w:sz w:val="24"/>
-          <w:szCs w:val="24"/>
-        </w:rPr>
-        <w:t xml:space="preserve">Ad esempio, i 2 nodi VERDI che collegano i due grafi… sono vicini. in node2vec e </w:t>
-      </w:r>
-      <w:proofErr w:type="spellStart"/>
-      <w:r>
-        <w:rPr>
-          <w:rFonts w:ascii="Calibri" w:eastAsia="Calibri" w:hAnsi="Calibri" w:cs="Times New Roman"/>
-          <w:sz w:val="24"/>
-          <w:szCs w:val="24"/>
-        </w:rPr>
-        <w:t>deepwalk</w:t>
-      </w:r>
-      <w:proofErr w:type="spellEnd"/>
-      <w:r>
-        <w:rPr>
-          <w:rFonts w:ascii="Calibri" w:eastAsia="Calibri" w:hAnsi="Calibri" w:cs="Times New Roman"/>
-          <w:sz w:val="24"/>
-          <w:szCs w:val="24"/>
-        </w:rPr>
-        <w:t xml:space="preserve"> no.</w:t>
-      </w:r>
-    </w:p>
-    <w:p>
-      <w:pPr>
-        <w:spacing w:after="0" w:line="240" w:lineRule="auto"/>
-        <w:jc w:val="both"/>
-        <w:rPr>
-          <w:rFonts w:ascii="Calibri" w:eastAsia="Calibri" w:hAnsi="Calibri" w:cs="Times New Roman"/>
-          <w:sz w:val="24"/>
-          <w:szCs w:val="24"/>
-        </w:rPr>
-      </w:pPr>
-      <w:r>
-        <w:rPr>
-          <w:rFonts w:ascii="Calibri" w:eastAsia="Calibri" w:hAnsi="Calibri" w:cs="Times New Roman"/>
-          <w:sz w:val="24"/>
-          <w:szCs w:val="24"/>
-        </w:rPr>
-        <w:t>I 2 nodi VIOLA,…</w:t>
-      </w:r>
-    </w:p>
-    <w:p>
-      <w:pPr>
-        <w:pStyle w:val="Nessunaspaziatura"/>
-        <w:jc w:val="both"/>
-        <w:rPr>
-          <w:sz w:val="24"/>
-          <w:szCs w:val="24"/>
-        </w:rPr>
-      </w:pPr>
-    </w:p>
-    <w:p>
-      <w:pPr>
-        <w:pStyle w:val="Nessunaspaziatura"/>
-        <w:jc w:val="center"/>
-        <w:rPr>
-          <w:b/>
-          <w:bCs/>
-          <w:sz w:val="28"/>
-          <w:szCs w:val="28"/>
-        </w:rPr>
-      </w:pPr>
-      <w:r>
-        <w:rPr>
-          <w:b/>
-          <w:bCs/>
-          <w:sz w:val="28"/>
-          <w:szCs w:val="28"/>
-        </w:rPr>
+        <w:lastRenderedPageBreak/>
         <w:t>CONCLUSIONI</w:t>
       </w:r>
     </w:p>
@@ -1986,23 +1991,7 @@
           <w:sz w:val="24"/>
           <w:szCs w:val="24"/>
         </w:rPr>
-        <w:t xml:space="preserve"> degli organismi, in quanto negli ultimi anni, il corpus di dati PPI è cresciuto esponenzialmente. Gli allineamenti tra queste reti permettono di scoprire informazioni su complessi proteici che </w:t>
-      </w:r>
-      <w:proofErr w:type="spellStart"/>
-      <w:r>
-        <w:rPr>
-          <w:sz w:val="24"/>
-          <w:szCs w:val="24"/>
-        </w:rPr>
-        <w:t>ﬁno</w:t>
-      </w:r>
-      <w:proofErr w:type="spellEnd"/>
-      <w:r>
-        <w:rPr>
-          <w:sz w:val="24"/>
-          <w:szCs w:val="24"/>
-        </w:rPr>
-        <w:t xml:space="preserve"> a pochi anni fa non erano note.</w:t>
+        <w:t xml:space="preserve"> degli organismi, in quanto negli ultimi anni, il corpus di dati PPI è cresciuto esponenzialmente. </w:t>
       </w:r>
     </w:p>
     <w:p>
@@ -3157,6 +3146,7 @@
     <w:lsdException w:name="HTML Sample" w:semiHidden="1" w:unhideWhenUsed="1"/>
     <w:lsdException w:name="HTML Typewriter" w:semiHidden="1" w:unhideWhenUsed="1"/>
     <w:lsdException w:name="HTML Variable" w:semiHidden="1" w:unhideWhenUsed="1"/>
+    <w:lsdException w:name="Normal Table" w:semiHidden="1" w:unhideWhenUsed="1"/>
     <w:lsdException w:name="annotation subject" w:semiHidden="1" w:unhideWhenUsed="1"/>
     <w:lsdException w:name="No List" w:semiHidden="1" w:unhideWhenUsed="1"/>
     <w:lsdException w:name="Outline List 1" w:semiHidden="1" w:unhideWhenUsed="1"/>
@@ -3203,8 +3193,10 @@
     <w:lsdException w:name="Table Subtle 2" w:semiHidden="1" w:unhideWhenUsed="1"/>
     <w:lsdException w:name="Table Web 1" w:semiHidden="1" w:unhideWhenUsed="1"/>
     <w:lsdException w:name="Table Web 2" w:semiHidden="1" w:unhideWhenUsed="1"/>
+    <w:lsdException w:name="Table Web 3" w:semiHidden="1" w:unhideWhenUsed="1"/>
     <w:lsdException w:name="Balloon Text" w:semiHidden="1" w:unhideWhenUsed="1"/>
     <w:lsdException w:name="Table Grid" w:uiPriority="39"/>
+    <w:lsdException w:name="Table Theme" w:semiHidden="1" w:unhideWhenUsed="1"/>
     <w:lsdException w:name="Placeholder Text" w:semiHidden="1"/>
     <w:lsdException w:name="No Spacing" w:uiPriority="1" w:qFormat="1"/>
     <w:lsdException w:name="Light Shading" w:uiPriority="60"/>
@@ -3437,6 +3429,7 @@
   <w:style w:type="character" w:default="1" w:styleId="Carpredefinitoparagrafo">
     <w:name w:val="Default Paragraph Font"/>
     <w:uiPriority w:val="1"/>
+    <w:semiHidden/>
     <w:unhideWhenUsed/>
   </w:style>
   <w:style w:type="table" w:default="1" w:styleId="Tabellanormale">

</xml_diff>